<commit_message>
Updated Personal Github with Semesters Work
</commit_message>
<xml_diff>
--- a/Resume 2023.docx
+++ b/Resume 2023.docx
@@ -1,6 +1,6 @@
 
 <file path=word/document.xml><?xml version="1.0" encoding="utf-8"?>
-<w:document xmlns:wpc="http://schemas.microsoft.com/office/word/2010/wordprocessingCanvas" xmlns:cx="http://schemas.microsoft.com/office/drawing/2014/chartex" xmlns:cx1="http://schemas.microsoft.com/office/drawing/2015/9/8/chartex" xmlns:cx2="http://schemas.microsoft.com/office/drawing/2015/10/21/chartex" xmlns:cx3="http://schemas.microsoft.com/office/drawing/2016/5/9/chartex" xmlns:cx4="http://schemas.microsoft.com/office/drawing/2016/5/10/chartex" xmlns:cx5="http://schemas.microsoft.com/office/drawing/2016/5/11/chartex" xmlns:cx6="http://schemas.microsoft.com/office/drawing/2016/5/12/chartex" xmlns:cx7="http://schemas.microsoft.com/office/drawing/2016/5/13/chartex" xmlns:cx8="http://schemas.microsoft.com/office/drawing/2016/5/14/chartex" xmlns:mc="http://schemas.openxmlformats.org/markup-compatibility/2006" xmlns:aink="http://schemas.microsoft.com/office/drawing/2016/ink" xmlns:am3d="http://schemas.microsoft.com/office/drawing/2017/model3d" xmlns:o="urn:schemas-microsoft-com:office:office" xmlns:oel="http://schemas.microsoft.com/office/2019/extlst" xmlns:r="http://schemas.openxmlformats.org/officeDocument/2006/relationships" xmlns:m="http://schemas.openxmlformats.org/officeDocument/2006/math" xmlns:v="urn:schemas-microsoft-com:vml" xmlns:wp14="http://schemas.microsoft.com/office/word/2010/wordprocessingDrawing" xmlns:wp="http://schemas.openxmlformats.org/drawingml/2006/wordprocessingDrawing" xmlns:w10="urn:schemas-microsoft-com:office:word" xmlns:w="http://schemas.openxmlformats.org/wordprocessingml/2006/main" xmlns:w14="http://schemas.microsoft.com/office/word/2010/wordml" xmlns:w15="http://schemas.microsoft.com/office/word/2012/wordml" xmlns:w16cex="http://schemas.microsoft.com/office/word/2018/wordml/cex" xmlns:w16cid="http://schemas.microsoft.com/office/word/2016/wordml/cid" xmlns:w16="http://schemas.microsoft.com/office/word/2018/wordml" xmlns:w16sdtdh="http://schemas.microsoft.com/office/word/2020/wordml/sdtdatahash" xmlns:w16se="http://schemas.microsoft.com/office/word/2015/wordml/symex" xmlns:wpg="http://schemas.microsoft.com/office/word/2010/wordprocessingGroup" xmlns:wpi="http://schemas.microsoft.com/office/word/2010/wordprocessingInk" xmlns:wne="http://schemas.microsoft.com/office/word/2006/wordml" xmlns:wps="http://schemas.microsoft.com/office/word/2010/wordprocessingShape" mc:Ignorable="w14 w15 w16se w16cid w16 w16cex w16sdtdh wp14">
+<w:document xmlns:wpc="http://schemas.microsoft.com/office/word/2010/wordprocessingCanvas" xmlns:cx="http://schemas.microsoft.com/office/drawing/2014/chartex" xmlns:cx1="http://schemas.microsoft.com/office/drawing/2015/9/8/chartex" xmlns:cx2="http://schemas.microsoft.com/office/drawing/2015/10/21/chartex" xmlns:cx3="http://schemas.microsoft.com/office/drawing/2016/5/9/chartex" xmlns:cx4="http://schemas.microsoft.com/office/drawing/2016/5/10/chartex" xmlns:cx5="http://schemas.microsoft.com/office/drawing/2016/5/11/chartex" xmlns:cx6="http://schemas.microsoft.com/office/drawing/2016/5/12/chartex" xmlns:cx7="http://schemas.microsoft.com/office/drawing/2016/5/13/chartex" xmlns:cx8="http://schemas.microsoft.com/office/drawing/2016/5/14/chartex" xmlns:mc="http://schemas.openxmlformats.org/markup-compatibility/2006" xmlns:aink="http://schemas.microsoft.com/office/drawing/2016/ink" xmlns:am3d="http://schemas.microsoft.com/office/drawing/2017/model3d" xmlns:o="urn:schemas-microsoft-com:office:office" xmlns:oel="http://schemas.microsoft.com/office/2019/extlst" xmlns:r="http://schemas.openxmlformats.org/officeDocument/2006/relationships" xmlns:m="http://schemas.openxmlformats.org/officeDocument/2006/math" xmlns:v="urn:schemas-microsoft-com:vml" xmlns:wp14="http://schemas.microsoft.com/office/word/2010/wordprocessingDrawing" xmlns:wp="http://schemas.openxmlformats.org/drawingml/2006/wordprocessingDrawing" xmlns:w10="urn:schemas-microsoft-com:office:word" xmlns:w="http://schemas.openxmlformats.org/wordprocessingml/2006/main" xmlns:w14="http://schemas.microsoft.com/office/word/2010/wordml" xmlns:w15="http://schemas.microsoft.com/office/word/2012/wordml" xmlns:w16cex="http://schemas.microsoft.com/office/word/2018/wordml/cex" xmlns:w16cid="http://schemas.microsoft.com/office/word/2016/wordml/cid" xmlns:w16="http://schemas.microsoft.com/office/word/2018/wordml" xmlns:w16du="http://schemas.microsoft.com/office/word/2023/wordml/word16du" xmlns:w16sdtdh="http://schemas.microsoft.com/office/word/2020/wordml/sdtdatahash" xmlns:w16se="http://schemas.microsoft.com/office/word/2015/wordml/symex" xmlns:wpg="http://schemas.microsoft.com/office/word/2010/wordprocessingGroup" xmlns:wpi="http://schemas.microsoft.com/office/word/2010/wordprocessingInk" xmlns:wne="http://schemas.microsoft.com/office/word/2006/wordml" xmlns:wps="http://schemas.microsoft.com/office/word/2010/wordprocessingShape" mc:Ignorable="w14 w15 w16se w16cid w16 w16cex w16sdtdh wp14">
   <w:body>
     <w:p>
       <w:pPr>
@@ -136,24 +136,17 @@
       <w:r>
         <w:t xml:space="preserve">Experience programming with C#, C++, Python, SQL, </w:t>
       </w:r>
-      <w:proofErr w:type="spellStart"/>
-      <w:r>
-        <w:t>MatLab</w:t>
-      </w:r>
-      <w:proofErr w:type="spellEnd"/>
-      <w:r>
-        <w:t xml:space="preserve">, Verilog, </w:t>
+      <w:r>
+        <w:t xml:space="preserve">HTML, PHP, CSS, </w:t>
+      </w:r>
+      <w:r>
+        <w:t xml:space="preserve">MatLab, Verilog, </w:t>
       </w:r>
       <w:r>
         <w:t xml:space="preserve">Java, </w:t>
       </w:r>
-      <w:proofErr w:type="spellStart"/>
-      <w:r>
-        <w:t>Nios</w:t>
-      </w:r>
-      <w:proofErr w:type="spellEnd"/>
-      <w:r>
-        <w:t xml:space="preserve"> II Assembly Language, VHDL</w:t>
+      <w:r>
+        <w:t>Nios II Assembly Language, VHDL</w:t>
       </w:r>
     </w:p>
     <w:p>
@@ -166,15 +159,13 @@
         <w:ind w:right="0"/>
       </w:pPr>
       <w:r>
-        <w:t xml:space="preserve">Experience with GitHub, App Development, Unity, Simulink, </w:t>
-      </w:r>
-      <w:proofErr w:type="spellStart"/>
-      <w:r>
-        <w:t>Solidworks</w:t>
-      </w:r>
-      <w:proofErr w:type="spellEnd"/>
-      <w:r>
-        <w:t xml:space="preserve"> 3-D CAD Tool, Quartus, and Soldering</w:t>
+        <w:t xml:space="preserve">Experience with GitHub, App Development, </w:t>
+      </w:r>
+      <w:r>
+        <w:t xml:space="preserve">Web Development, </w:t>
+      </w:r>
+      <w:r>
+        <w:t>Unity, Simulink, Solidworks 3-D CAD Tool, Quartus, and Soldering</w:t>
       </w:r>
     </w:p>
     <w:p>
@@ -458,23 +449,7 @@
         <w:t>Head of Lifesaving Department</w:t>
       </w:r>
       <w:r>
-        <w:t xml:space="preserve">, </w:t>
-      </w:r>
-      <w:proofErr w:type="spellStart"/>
-      <w:r>
-        <w:t>Washago</w:t>
-      </w:r>
-      <w:proofErr w:type="spellEnd"/>
-      <w:r>
-        <w:t xml:space="preserve"> Community Center, </w:t>
-      </w:r>
-      <w:proofErr w:type="spellStart"/>
-      <w:r>
-        <w:t>Washago</w:t>
-      </w:r>
-      <w:proofErr w:type="spellEnd"/>
-      <w:r>
-        <w:t xml:space="preserve"> ON                 2019 - 2020 </w:t>
+        <w:t xml:space="preserve">, Washago Community Center, Washago ON                 2019 - 2020 </w:t>
       </w:r>
     </w:p>
     <w:p>
@@ -488,15 +463,7 @@
         <w:ind w:left="1080" w:right="0"/>
       </w:pPr>
       <w:r>
-        <w:t xml:space="preserve">Lead the lifesaving department of the </w:t>
-      </w:r>
-      <w:proofErr w:type="spellStart"/>
-      <w:r>
-        <w:t>Washago</w:t>
-      </w:r>
-      <w:proofErr w:type="spellEnd"/>
-      <w:r>
-        <w:t xml:space="preserve"> Community Center</w:t>
+        <w:t>Lead the lifesaving department of the Washago Community Center</w:t>
       </w:r>
     </w:p>
     <w:p>
@@ -681,7 +648,7 @@
 </file>
 
 <file path=word/endnotes.xml><?xml version="1.0" encoding="utf-8"?>
-<w:endnotes xmlns:wpc="http://schemas.microsoft.com/office/word/2010/wordprocessingCanvas" xmlns:cx="http://schemas.microsoft.com/office/drawing/2014/chartex" xmlns:cx1="http://schemas.microsoft.com/office/drawing/2015/9/8/chartex" xmlns:cx2="http://schemas.microsoft.com/office/drawing/2015/10/21/chartex" xmlns:cx3="http://schemas.microsoft.com/office/drawing/2016/5/9/chartex" xmlns:cx4="http://schemas.microsoft.com/office/drawing/2016/5/10/chartex" xmlns:cx5="http://schemas.microsoft.com/office/drawing/2016/5/11/chartex" xmlns:cx6="http://schemas.microsoft.com/office/drawing/2016/5/12/chartex" xmlns:cx7="http://schemas.microsoft.com/office/drawing/2016/5/13/chartex" xmlns:cx8="http://schemas.microsoft.com/office/drawing/2016/5/14/chartex" xmlns:mc="http://schemas.openxmlformats.org/markup-compatibility/2006" xmlns:aink="http://schemas.microsoft.com/office/drawing/2016/ink" xmlns:am3d="http://schemas.microsoft.com/office/drawing/2017/model3d" xmlns:o="urn:schemas-microsoft-com:office:office" xmlns:oel="http://schemas.microsoft.com/office/2019/extlst" xmlns:r="http://schemas.openxmlformats.org/officeDocument/2006/relationships" xmlns:m="http://schemas.openxmlformats.org/officeDocument/2006/math" xmlns:v="urn:schemas-microsoft-com:vml" xmlns:wp14="http://schemas.microsoft.com/office/word/2010/wordprocessingDrawing" xmlns:wp="http://schemas.openxmlformats.org/drawingml/2006/wordprocessingDrawing" xmlns:w10="urn:schemas-microsoft-com:office:word" xmlns:w="http://schemas.openxmlformats.org/wordprocessingml/2006/main" xmlns:w14="http://schemas.microsoft.com/office/word/2010/wordml" xmlns:w15="http://schemas.microsoft.com/office/word/2012/wordml" xmlns:w16cex="http://schemas.microsoft.com/office/word/2018/wordml/cex" xmlns:w16cid="http://schemas.microsoft.com/office/word/2016/wordml/cid" xmlns:w16="http://schemas.microsoft.com/office/word/2018/wordml" xmlns:w16sdtdh="http://schemas.microsoft.com/office/word/2020/wordml/sdtdatahash" xmlns:w16se="http://schemas.microsoft.com/office/word/2015/wordml/symex" xmlns:wpg="http://schemas.microsoft.com/office/word/2010/wordprocessingGroup" xmlns:wpi="http://schemas.microsoft.com/office/word/2010/wordprocessingInk" xmlns:wne="http://schemas.microsoft.com/office/word/2006/wordml" xmlns:wps="http://schemas.microsoft.com/office/word/2010/wordprocessingShape" mc:Ignorable="w14 w15 w16se w16cid w16 w16cex w16sdtdh wp14">
+<w:endnotes xmlns:wpc="http://schemas.microsoft.com/office/word/2010/wordprocessingCanvas" xmlns:cx="http://schemas.microsoft.com/office/drawing/2014/chartex" xmlns:cx1="http://schemas.microsoft.com/office/drawing/2015/9/8/chartex" xmlns:cx2="http://schemas.microsoft.com/office/drawing/2015/10/21/chartex" xmlns:cx3="http://schemas.microsoft.com/office/drawing/2016/5/9/chartex" xmlns:cx4="http://schemas.microsoft.com/office/drawing/2016/5/10/chartex" xmlns:cx5="http://schemas.microsoft.com/office/drawing/2016/5/11/chartex" xmlns:cx6="http://schemas.microsoft.com/office/drawing/2016/5/12/chartex" xmlns:cx7="http://schemas.microsoft.com/office/drawing/2016/5/13/chartex" xmlns:cx8="http://schemas.microsoft.com/office/drawing/2016/5/14/chartex" xmlns:mc="http://schemas.openxmlformats.org/markup-compatibility/2006" xmlns:aink="http://schemas.microsoft.com/office/drawing/2016/ink" xmlns:am3d="http://schemas.microsoft.com/office/drawing/2017/model3d" xmlns:o="urn:schemas-microsoft-com:office:office" xmlns:oel="http://schemas.microsoft.com/office/2019/extlst" xmlns:r="http://schemas.openxmlformats.org/officeDocument/2006/relationships" xmlns:m="http://schemas.openxmlformats.org/officeDocument/2006/math" xmlns:v="urn:schemas-microsoft-com:vml" xmlns:wp14="http://schemas.microsoft.com/office/word/2010/wordprocessingDrawing" xmlns:wp="http://schemas.openxmlformats.org/drawingml/2006/wordprocessingDrawing" xmlns:w10="urn:schemas-microsoft-com:office:word" xmlns:w="http://schemas.openxmlformats.org/wordprocessingml/2006/main" xmlns:w14="http://schemas.microsoft.com/office/word/2010/wordml" xmlns:w15="http://schemas.microsoft.com/office/word/2012/wordml" xmlns:w16cex="http://schemas.microsoft.com/office/word/2018/wordml/cex" xmlns:w16cid="http://schemas.microsoft.com/office/word/2016/wordml/cid" xmlns:w16="http://schemas.microsoft.com/office/word/2018/wordml" xmlns:w16du="http://schemas.microsoft.com/office/word/2023/wordml/word16du" xmlns:w16sdtdh="http://schemas.microsoft.com/office/word/2020/wordml/sdtdatahash" xmlns:w16se="http://schemas.microsoft.com/office/word/2015/wordml/symex" xmlns:wpg="http://schemas.microsoft.com/office/word/2010/wordprocessingGroup" xmlns:wpi="http://schemas.microsoft.com/office/word/2010/wordprocessingInk" xmlns:wne="http://schemas.microsoft.com/office/word/2006/wordml" xmlns:wps="http://schemas.microsoft.com/office/word/2010/wordprocessingShape" mc:Ignorable="w14 w15 w16se w16cid w16 w16cex w16sdtdh wp14">
   <w:endnote w:type="separator" w:id="-1">
     <w:p>
       <w:pPr>
@@ -706,7 +673,7 @@
 </file>
 
 <file path=word/footnotes.xml><?xml version="1.0" encoding="utf-8"?>
-<w:footnotes xmlns:wpc="http://schemas.microsoft.com/office/word/2010/wordprocessingCanvas" xmlns:cx="http://schemas.microsoft.com/office/drawing/2014/chartex" xmlns:cx1="http://schemas.microsoft.com/office/drawing/2015/9/8/chartex" xmlns:cx2="http://schemas.microsoft.com/office/drawing/2015/10/21/chartex" xmlns:cx3="http://schemas.microsoft.com/office/drawing/2016/5/9/chartex" xmlns:cx4="http://schemas.microsoft.com/office/drawing/2016/5/10/chartex" xmlns:cx5="http://schemas.microsoft.com/office/drawing/2016/5/11/chartex" xmlns:cx6="http://schemas.microsoft.com/office/drawing/2016/5/12/chartex" xmlns:cx7="http://schemas.microsoft.com/office/drawing/2016/5/13/chartex" xmlns:cx8="http://schemas.microsoft.com/office/drawing/2016/5/14/chartex" xmlns:mc="http://schemas.openxmlformats.org/markup-compatibility/2006" xmlns:aink="http://schemas.microsoft.com/office/drawing/2016/ink" xmlns:am3d="http://schemas.microsoft.com/office/drawing/2017/model3d" xmlns:o="urn:schemas-microsoft-com:office:office" xmlns:oel="http://schemas.microsoft.com/office/2019/extlst" xmlns:r="http://schemas.openxmlformats.org/officeDocument/2006/relationships" xmlns:m="http://schemas.openxmlformats.org/officeDocument/2006/math" xmlns:v="urn:schemas-microsoft-com:vml" xmlns:wp14="http://schemas.microsoft.com/office/word/2010/wordprocessingDrawing" xmlns:wp="http://schemas.openxmlformats.org/drawingml/2006/wordprocessingDrawing" xmlns:w10="urn:schemas-microsoft-com:office:word" xmlns:w="http://schemas.openxmlformats.org/wordprocessingml/2006/main" xmlns:w14="http://schemas.microsoft.com/office/word/2010/wordml" xmlns:w15="http://schemas.microsoft.com/office/word/2012/wordml" xmlns:w16cex="http://schemas.microsoft.com/office/word/2018/wordml/cex" xmlns:w16cid="http://schemas.microsoft.com/office/word/2016/wordml/cid" xmlns:w16="http://schemas.microsoft.com/office/word/2018/wordml" xmlns:w16sdtdh="http://schemas.microsoft.com/office/word/2020/wordml/sdtdatahash" xmlns:w16se="http://schemas.microsoft.com/office/word/2015/wordml/symex" xmlns:wpg="http://schemas.microsoft.com/office/word/2010/wordprocessingGroup" xmlns:wpi="http://schemas.microsoft.com/office/word/2010/wordprocessingInk" xmlns:wne="http://schemas.microsoft.com/office/word/2006/wordml" xmlns:wps="http://schemas.microsoft.com/office/word/2010/wordprocessingShape" mc:Ignorable="w14 w15 w16se w16cid w16 w16cex w16sdtdh wp14">
+<w:footnotes xmlns:wpc="http://schemas.microsoft.com/office/word/2010/wordprocessingCanvas" xmlns:cx="http://schemas.microsoft.com/office/drawing/2014/chartex" xmlns:cx1="http://schemas.microsoft.com/office/drawing/2015/9/8/chartex" xmlns:cx2="http://schemas.microsoft.com/office/drawing/2015/10/21/chartex" xmlns:cx3="http://schemas.microsoft.com/office/drawing/2016/5/9/chartex" xmlns:cx4="http://schemas.microsoft.com/office/drawing/2016/5/10/chartex" xmlns:cx5="http://schemas.microsoft.com/office/drawing/2016/5/11/chartex" xmlns:cx6="http://schemas.microsoft.com/office/drawing/2016/5/12/chartex" xmlns:cx7="http://schemas.microsoft.com/office/drawing/2016/5/13/chartex" xmlns:cx8="http://schemas.microsoft.com/office/drawing/2016/5/14/chartex" xmlns:mc="http://schemas.openxmlformats.org/markup-compatibility/2006" xmlns:aink="http://schemas.microsoft.com/office/drawing/2016/ink" xmlns:am3d="http://schemas.microsoft.com/office/drawing/2017/model3d" xmlns:o="urn:schemas-microsoft-com:office:office" xmlns:oel="http://schemas.microsoft.com/office/2019/extlst" xmlns:r="http://schemas.openxmlformats.org/officeDocument/2006/relationships" xmlns:m="http://schemas.openxmlformats.org/officeDocument/2006/math" xmlns:v="urn:schemas-microsoft-com:vml" xmlns:wp14="http://schemas.microsoft.com/office/word/2010/wordprocessingDrawing" xmlns:wp="http://schemas.openxmlformats.org/drawingml/2006/wordprocessingDrawing" xmlns:w10="urn:schemas-microsoft-com:office:word" xmlns:w="http://schemas.openxmlformats.org/wordprocessingml/2006/main" xmlns:w14="http://schemas.microsoft.com/office/word/2010/wordml" xmlns:w15="http://schemas.microsoft.com/office/word/2012/wordml" xmlns:w16cex="http://schemas.microsoft.com/office/word/2018/wordml/cex" xmlns:w16cid="http://schemas.microsoft.com/office/word/2016/wordml/cid" xmlns:w16="http://schemas.microsoft.com/office/word/2018/wordml" xmlns:w16du="http://schemas.microsoft.com/office/word/2023/wordml/word16du" xmlns:w16sdtdh="http://schemas.microsoft.com/office/word/2020/wordml/sdtdatahash" xmlns:w16se="http://schemas.microsoft.com/office/word/2015/wordml/symex" xmlns:wpg="http://schemas.microsoft.com/office/word/2010/wordprocessingGroup" xmlns:wpi="http://schemas.microsoft.com/office/word/2010/wordprocessingInk" xmlns:wne="http://schemas.microsoft.com/office/word/2006/wordml" xmlns:wps="http://schemas.microsoft.com/office/word/2010/wordprocessingShape" mc:Ignorable="w14 w15 w16se w16cid w16 w16cex w16sdtdh wp14">
   <w:footnote w:type="separator" w:id="-1">
     <w:p>
       <w:pPr>
@@ -731,7 +698,7 @@
 </file>
 
 <file path=word/header1.xml><?xml version="1.0" encoding="utf-8"?>
-<w:hdr xmlns:wpc="http://schemas.microsoft.com/office/word/2010/wordprocessingCanvas" xmlns:cx="http://schemas.microsoft.com/office/drawing/2014/chartex" xmlns:cx1="http://schemas.microsoft.com/office/drawing/2015/9/8/chartex" xmlns:cx2="http://schemas.microsoft.com/office/drawing/2015/10/21/chartex" xmlns:cx3="http://schemas.microsoft.com/office/drawing/2016/5/9/chartex" xmlns:cx4="http://schemas.microsoft.com/office/drawing/2016/5/10/chartex" xmlns:cx5="http://schemas.microsoft.com/office/drawing/2016/5/11/chartex" xmlns:cx6="http://schemas.microsoft.com/office/drawing/2016/5/12/chartex" xmlns:cx7="http://schemas.microsoft.com/office/drawing/2016/5/13/chartex" xmlns:cx8="http://schemas.microsoft.com/office/drawing/2016/5/14/chartex" xmlns:mc="http://schemas.openxmlformats.org/markup-compatibility/2006" xmlns:aink="http://schemas.microsoft.com/office/drawing/2016/ink" xmlns:am3d="http://schemas.microsoft.com/office/drawing/2017/model3d" xmlns:o="urn:schemas-microsoft-com:office:office" xmlns:oel="http://schemas.microsoft.com/office/2019/extlst" xmlns:r="http://schemas.openxmlformats.org/officeDocument/2006/relationships" xmlns:m="http://schemas.openxmlformats.org/officeDocument/2006/math" xmlns:v="urn:schemas-microsoft-com:vml" xmlns:wp14="http://schemas.microsoft.com/office/word/2010/wordprocessingDrawing" xmlns:wp="http://schemas.openxmlformats.org/drawingml/2006/wordprocessingDrawing" xmlns:w10="urn:schemas-microsoft-com:office:word" xmlns:w="http://schemas.openxmlformats.org/wordprocessingml/2006/main" xmlns:w14="http://schemas.microsoft.com/office/word/2010/wordml" xmlns:w15="http://schemas.microsoft.com/office/word/2012/wordml" xmlns:w16cex="http://schemas.microsoft.com/office/word/2018/wordml/cex" xmlns:w16cid="http://schemas.microsoft.com/office/word/2016/wordml/cid" xmlns:w16="http://schemas.microsoft.com/office/word/2018/wordml" xmlns:w16sdtdh="http://schemas.microsoft.com/office/word/2020/wordml/sdtdatahash" xmlns:w16se="http://schemas.microsoft.com/office/word/2015/wordml/symex" xmlns:wpg="http://schemas.microsoft.com/office/word/2010/wordprocessingGroup" xmlns:wpi="http://schemas.microsoft.com/office/word/2010/wordprocessingInk" xmlns:wne="http://schemas.microsoft.com/office/word/2006/wordml" xmlns:wps="http://schemas.microsoft.com/office/word/2010/wordprocessingShape" mc:Ignorable="w14 w15 w16se w16cid w16 w16cex w16sdtdh wp14">
+<w:hdr xmlns:wpc="http://schemas.microsoft.com/office/word/2010/wordprocessingCanvas" xmlns:cx="http://schemas.microsoft.com/office/drawing/2014/chartex" xmlns:cx1="http://schemas.microsoft.com/office/drawing/2015/9/8/chartex" xmlns:cx2="http://schemas.microsoft.com/office/drawing/2015/10/21/chartex" xmlns:cx3="http://schemas.microsoft.com/office/drawing/2016/5/9/chartex" xmlns:cx4="http://schemas.microsoft.com/office/drawing/2016/5/10/chartex" xmlns:cx5="http://schemas.microsoft.com/office/drawing/2016/5/11/chartex" xmlns:cx6="http://schemas.microsoft.com/office/drawing/2016/5/12/chartex" xmlns:cx7="http://schemas.microsoft.com/office/drawing/2016/5/13/chartex" xmlns:cx8="http://schemas.microsoft.com/office/drawing/2016/5/14/chartex" xmlns:mc="http://schemas.openxmlformats.org/markup-compatibility/2006" xmlns:aink="http://schemas.microsoft.com/office/drawing/2016/ink" xmlns:am3d="http://schemas.microsoft.com/office/drawing/2017/model3d" xmlns:o="urn:schemas-microsoft-com:office:office" xmlns:oel="http://schemas.microsoft.com/office/2019/extlst" xmlns:r="http://schemas.openxmlformats.org/officeDocument/2006/relationships" xmlns:m="http://schemas.openxmlformats.org/officeDocument/2006/math" xmlns:v="urn:schemas-microsoft-com:vml" xmlns:wp14="http://schemas.microsoft.com/office/word/2010/wordprocessingDrawing" xmlns:wp="http://schemas.openxmlformats.org/drawingml/2006/wordprocessingDrawing" xmlns:w10="urn:schemas-microsoft-com:office:word" xmlns:w="http://schemas.openxmlformats.org/wordprocessingml/2006/main" xmlns:w14="http://schemas.microsoft.com/office/word/2010/wordml" xmlns:w15="http://schemas.microsoft.com/office/word/2012/wordml" xmlns:w16cex="http://schemas.microsoft.com/office/word/2018/wordml/cex" xmlns:w16cid="http://schemas.microsoft.com/office/word/2016/wordml/cid" xmlns:w16="http://schemas.microsoft.com/office/word/2018/wordml" xmlns:w16du="http://schemas.microsoft.com/office/word/2023/wordml/word16du" xmlns:w16sdtdh="http://schemas.microsoft.com/office/word/2020/wordml/sdtdatahash" xmlns:w16se="http://schemas.microsoft.com/office/word/2015/wordml/symex" xmlns:wpg="http://schemas.microsoft.com/office/word/2010/wordprocessingGroup" xmlns:wpi="http://schemas.microsoft.com/office/word/2010/wordprocessingInk" xmlns:wne="http://schemas.microsoft.com/office/word/2006/wordml" xmlns:wps="http://schemas.microsoft.com/office/word/2010/wordprocessingShape" mc:Ignorable="w14 w15 w16se w16cid w16 w16cex w16sdtdh wp14">
   <w:p>
     <w:pPr>
       <w:spacing w:after="0" w:line="259" w:lineRule="auto"/>
@@ -827,7 +794,7 @@
 </file>
 
 <file path=word/numbering.xml><?xml version="1.0" encoding="utf-8"?>
-<w:numbering xmlns:wpc="http://schemas.microsoft.com/office/word/2010/wordprocessingCanvas" xmlns:cx="http://schemas.microsoft.com/office/drawing/2014/chartex" xmlns:cx1="http://schemas.microsoft.com/office/drawing/2015/9/8/chartex" xmlns:cx2="http://schemas.microsoft.com/office/drawing/2015/10/21/chartex" xmlns:cx3="http://schemas.microsoft.com/office/drawing/2016/5/9/chartex" xmlns:cx4="http://schemas.microsoft.com/office/drawing/2016/5/10/chartex" xmlns:cx5="http://schemas.microsoft.com/office/drawing/2016/5/11/chartex" xmlns:cx6="http://schemas.microsoft.com/office/drawing/2016/5/12/chartex" xmlns:cx7="http://schemas.microsoft.com/office/drawing/2016/5/13/chartex" xmlns:cx8="http://schemas.microsoft.com/office/drawing/2016/5/14/chartex" xmlns:mc="http://schemas.openxmlformats.org/markup-compatibility/2006" xmlns:aink="http://schemas.microsoft.com/office/drawing/2016/ink" xmlns:am3d="http://schemas.microsoft.com/office/drawing/2017/model3d" xmlns:o="urn:schemas-microsoft-com:office:office" xmlns:oel="http://schemas.microsoft.com/office/2019/extlst" xmlns:r="http://schemas.openxmlformats.org/officeDocument/2006/relationships" xmlns:m="http://schemas.openxmlformats.org/officeDocument/2006/math" xmlns:v="urn:schemas-microsoft-com:vml" xmlns:wp14="http://schemas.microsoft.com/office/word/2010/wordprocessingDrawing" xmlns:wp="http://schemas.openxmlformats.org/drawingml/2006/wordprocessingDrawing" xmlns:w10="urn:schemas-microsoft-com:office:word" xmlns:w="http://schemas.openxmlformats.org/wordprocessingml/2006/main" xmlns:w14="http://schemas.microsoft.com/office/word/2010/wordml" xmlns:w15="http://schemas.microsoft.com/office/word/2012/wordml" xmlns:w16cex="http://schemas.microsoft.com/office/word/2018/wordml/cex" xmlns:w16cid="http://schemas.microsoft.com/office/word/2016/wordml/cid" xmlns:w16="http://schemas.microsoft.com/office/word/2018/wordml" xmlns:w16sdtdh="http://schemas.microsoft.com/office/word/2020/wordml/sdtdatahash" xmlns:w16se="http://schemas.microsoft.com/office/word/2015/wordml/symex" xmlns:wpg="http://schemas.microsoft.com/office/word/2010/wordprocessingGroup" xmlns:wpi="http://schemas.microsoft.com/office/word/2010/wordprocessingInk" xmlns:wne="http://schemas.microsoft.com/office/word/2006/wordml" xmlns:wps="http://schemas.microsoft.com/office/word/2010/wordprocessingShape" mc:Ignorable="w14 w15 w16se w16cid w16 w16cex w16sdtdh wp14">
+<w:numbering xmlns:wpc="http://schemas.microsoft.com/office/word/2010/wordprocessingCanvas" xmlns:cx="http://schemas.microsoft.com/office/drawing/2014/chartex" xmlns:cx1="http://schemas.microsoft.com/office/drawing/2015/9/8/chartex" xmlns:cx2="http://schemas.microsoft.com/office/drawing/2015/10/21/chartex" xmlns:cx3="http://schemas.microsoft.com/office/drawing/2016/5/9/chartex" xmlns:cx4="http://schemas.microsoft.com/office/drawing/2016/5/10/chartex" xmlns:cx5="http://schemas.microsoft.com/office/drawing/2016/5/11/chartex" xmlns:cx6="http://schemas.microsoft.com/office/drawing/2016/5/12/chartex" xmlns:cx7="http://schemas.microsoft.com/office/drawing/2016/5/13/chartex" xmlns:cx8="http://schemas.microsoft.com/office/drawing/2016/5/14/chartex" xmlns:mc="http://schemas.openxmlformats.org/markup-compatibility/2006" xmlns:aink="http://schemas.microsoft.com/office/drawing/2016/ink" xmlns:am3d="http://schemas.microsoft.com/office/drawing/2017/model3d" xmlns:o="urn:schemas-microsoft-com:office:office" xmlns:oel="http://schemas.microsoft.com/office/2019/extlst" xmlns:r="http://schemas.openxmlformats.org/officeDocument/2006/relationships" xmlns:m="http://schemas.openxmlformats.org/officeDocument/2006/math" xmlns:v="urn:schemas-microsoft-com:vml" xmlns:wp14="http://schemas.microsoft.com/office/word/2010/wordprocessingDrawing" xmlns:wp="http://schemas.openxmlformats.org/drawingml/2006/wordprocessingDrawing" xmlns:w10="urn:schemas-microsoft-com:office:word" xmlns:w="http://schemas.openxmlformats.org/wordprocessingml/2006/main" xmlns:w14="http://schemas.microsoft.com/office/word/2010/wordml" xmlns:w15="http://schemas.microsoft.com/office/word/2012/wordml" xmlns:w16cex="http://schemas.microsoft.com/office/word/2018/wordml/cex" xmlns:w16cid="http://schemas.microsoft.com/office/word/2016/wordml/cid" xmlns:w16="http://schemas.microsoft.com/office/word/2018/wordml" xmlns:w16du="http://schemas.microsoft.com/office/word/2023/wordml/word16du" xmlns:w16sdtdh="http://schemas.microsoft.com/office/word/2020/wordml/sdtdatahash" xmlns:w16se="http://schemas.microsoft.com/office/word/2015/wordml/symex" xmlns:wpg="http://schemas.microsoft.com/office/word/2010/wordprocessingGroup" xmlns:wpi="http://schemas.microsoft.com/office/word/2010/wordprocessingInk" xmlns:wne="http://schemas.microsoft.com/office/word/2006/wordml" xmlns:wps="http://schemas.microsoft.com/office/word/2010/wordprocessingShape" mc:Ignorable="w14 w15 w16se w16cid w16 w16cex w16sdtdh wp14">
   <w:abstractNum w:abstractNumId="0" w15:restartNumberingAfterBreak="0">
     <w:nsid w:val="062B3F69"/>
     <w:multiLevelType w:val="hybridMultilevel"/>

</xml_diff>

<commit_message>
Moved Machine Learning to its own File and Updated Files
</commit_message>
<xml_diff>
--- a/Resume 2023.docx
+++ b/Resume 2023.docx
@@ -1,6 +1,6 @@
 
 <file path=word/document.xml><?xml version="1.0" encoding="utf-8"?>
-<w:document xmlns:wpc="http://schemas.microsoft.com/office/word/2010/wordprocessingCanvas" xmlns:cx="http://schemas.microsoft.com/office/drawing/2014/chartex" xmlns:cx1="http://schemas.microsoft.com/office/drawing/2015/9/8/chartex" xmlns:cx2="http://schemas.microsoft.com/office/drawing/2015/10/21/chartex" xmlns:cx3="http://schemas.microsoft.com/office/drawing/2016/5/9/chartex" xmlns:cx4="http://schemas.microsoft.com/office/drawing/2016/5/10/chartex" xmlns:cx5="http://schemas.microsoft.com/office/drawing/2016/5/11/chartex" xmlns:cx6="http://schemas.microsoft.com/office/drawing/2016/5/12/chartex" xmlns:cx7="http://schemas.microsoft.com/office/drawing/2016/5/13/chartex" xmlns:cx8="http://schemas.microsoft.com/office/drawing/2016/5/14/chartex" xmlns:mc="http://schemas.openxmlformats.org/markup-compatibility/2006" xmlns:aink="http://schemas.microsoft.com/office/drawing/2016/ink" xmlns:am3d="http://schemas.microsoft.com/office/drawing/2017/model3d" xmlns:o="urn:schemas-microsoft-com:office:office" xmlns:oel="http://schemas.microsoft.com/office/2019/extlst" xmlns:r="http://schemas.openxmlformats.org/officeDocument/2006/relationships" xmlns:m="http://schemas.openxmlformats.org/officeDocument/2006/math" xmlns:v="urn:schemas-microsoft-com:vml" xmlns:wp14="http://schemas.microsoft.com/office/word/2010/wordprocessingDrawing" xmlns:wp="http://schemas.openxmlformats.org/drawingml/2006/wordprocessingDrawing" xmlns:w10="urn:schemas-microsoft-com:office:word" xmlns:w="http://schemas.openxmlformats.org/wordprocessingml/2006/main" xmlns:w14="http://schemas.microsoft.com/office/word/2010/wordml" xmlns:w15="http://schemas.microsoft.com/office/word/2012/wordml" xmlns:w16cex="http://schemas.microsoft.com/office/word/2018/wordml/cex" xmlns:w16cid="http://schemas.microsoft.com/office/word/2016/wordml/cid" xmlns:w16="http://schemas.microsoft.com/office/word/2018/wordml" xmlns:w16du="http://schemas.microsoft.com/office/word/2023/wordml/word16du" xmlns:w16sdtdh="http://schemas.microsoft.com/office/word/2020/wordml/sdtdatahash" xmlns:w16se="http://schemas.microsoft.com/office/word/2015/wordml/symex" xmlns:wpg="http://schemas.microsoft.com/office/word/2010/wordprocessingGroup" xmlns:wpi="http://schemas.microsoft.com/office/word/2010/wordprocessingInk" xmlns:wne="http://schemas.microsoft.com/office/word/2006/wordml" xmlns:wps="http://schemas.microsoft.com/office/word/2010/wordprocessingShape" mc:Ignorable="w14 w15 w16se w16cid w16 w16cex w16sdtdh wp14">
+<w:document xmlns:wpc="http://schemas.microsoft.com/office/word/2010/wordprocessingCanvas" xmlns:cx="http://schemas.microsoft.com/office/drawing/2014/chartex" xmlns:cx1="http://schemas.microsoft.com/office/drawing/2015/9/8/chartex" xmlns:cx2="http://schemas.microsoft.com/office/drawing/2015/10/21/chartex" xmlns:cx3="http://schemas.microsoft.com/office/drawing/2016/5/9/chartex" xmlns:cx4="http://schemas.microsoft.com/office/drawing/2016/5/10/chartex" xmlns:cx5="http://schemas.microsoft.com/office/drawing/2016/5/11/chartex" xmlns:cx6="http://schemas.microsoft.com/office/drawing/2016/5/12/chartex" xmlns:cx7="http://schemas.microsoft.com/office/drawing/2016/5/13/chartex" xmlns:cx8="http://schemas.microsoft.com/office/drawing/2016/5/14/chartex" xmlns:mc="http://schemas.openxmlformats.org/markup-compatibility/2006" xmlns:aink="http://schemas.microsoft.com/office/drawing/2016/ink" xmlns:am3d="http://schemas.microsoft.com/office/drawing/2017/model3d" xmlns:o="urn:schemas-microsoft-com:office:office" xmlns:oel="http://schemas.microsoft.com/office/2019/extlst" xmlns:r="http://schemas.openxmlformats.org/officeDocument/2006/relationships" xmlns:m="http://schemas.openxmlformats.org/officeDocument/2006/math" xmlns:v="urn:schemas-microsoft-com:vml" xmlns:wp14="http://schemas.microsoft.com/office/word/2010/wordprocessingDrawing" xmlns:wp="http://schemas.openxmlformats.org/drawingml/2006/wordprocessingDrawing" xmlns:w10="urn:schemas-microsoft-com:office:word" xmlns:w="http://schemas.openxmlformats.org/wordprocessingml/2006/main" xmlns:w14="http://schemas.microsoft.com/office/word/2010/wordml" xmlns:w15="http://schemas.microsoft.com/office/word/2012/wordml" xmlns:w16cex="http://schemas.microsoft.com/office/word/2018/wordml/cex" xmlns:w16cid="http://schemas.microsoft.com/office/word/2016/wordml/cid" xmlns:w16="http://schemas.microsoft.com/office/word/2018/wordml" xmlns:w16sdtdh="http://schemas.microsoft.com/office/word/2020/wordml/sdtdatahash" xmlns:w16se="http://schemas.microsoft.com/office/word/2015/wordml/symex" xmlns:wpg="http://schemas.microsoft.com/office/word/2010/wordprocessingGroup" xmlns:wpi="http://schemas.microsoft.com/office/word/2010/wordprocessingInk" xmlns:wne="http://schemas.microsoft.com/office/word/2006/wordml" xmlns:wps="http://schemas.microsoft.com/office/word/2010/wordprocessingShape" mc:Ignorable="w14 w15 w16se w16cid w16 w16cex w16sdtdh wp14">
   <w:body>
     <w:p>
       <w:pPr>
@@ -50,7 +50,22 @@
       </w:r>
       <w:r>
         <w:tab/>
-        <w:t xml:space="preserve"> 2020 - Present</w:t>
+        <w:t xml:space="preserve"> </w:t>
+      </w:r>
+      <w:r>
+        <w:t xml:space="preserve">    </w:t>
+      </w:r>
+      <w:r>
+        <w:t xml:space="preserve">2020 </w:t>
+      </w:r>
+      <w:r>
+        <w:t>–</w:t>
+      </w:r>
+      <w:r>
+        <w:t xml:space="preserve"> </w:t>
+      </w:r>
+      <w:r>
+        <w:t xml:space="preserve">2024 </w:t>
       </w:r>
     </w:p>
     <w:p>
@@ -85,7 +100,13 @@
         <w:ind w:left="1080" w:right="0"/>
       </w:pPr>
       <w:r>
-        <w:t>Relevant Courses: Engineering Design Modules, Algorithms, Database Management Systems, Operating Systems, Discrete Math, Computer Architecture, Networks</w:t>
+        <w:t xml:space="preserve">Relevant Courses: Engineering Design Modules, </w:t>
+      </w:r>
+      <w:r>
+        <w:t xml:space="preserve">Neural and Genetic Computing, Computer Vision, </w:t>
+      </w:r>
+      <w:r>
+        <w:t>Algorithms, Database Management Systems, Computer Architecture</w:t>
       </w:r>
     </w:p>
     <w:p>
@@ -113,7 +134,28 @@
           <w:sz w:val="24"/>
           <w:szCs w:val="24"/>
         </w:rPr>
-        <w:t>Awards and Special Skills</w:t>
+        <w:t>Technical Skills and Awards</w:t>
+      </w:r>
+    </w:p>
+    <w:p>
+      <w:pPr>
+        <w:pStyle w:val="ListParagraph"/>
+        <w:numPr>
+          <w:ilvl w:val="0"/>
+          <w:numId w:val="21"/>
+        </w:numPr>
+        <w:spacing w:line="249" w:lineRule="auto"/>
+        <w:ind w:right="0"/>
+      </w:pPr>
+      <w:r>
+        <w:rPr>
+          <w:b/>
+          <w:bCs/>
+          <w:color w:val="201F1E"/>
+          <w:szCs w:val="20"/>
+          <w:shd w:val="clear" w:color="auto" w:fill="FFFFFF"/>
+        </w:rPr>
+        <w:t xml:space="preserve">Deans Honor List 2022/2023, </w:t>
       </w:r>
       <w:r>
         <w:rPr>
@@ -121,76 +163,15 @@
           <w:szCs w:val="20"/>
           <w:shd w:val="clear" w:color="auto" w:fill="FFFFFF"/>
         </w:rPr>
-        <w:t xml:space="preserve"> </w:t>
-      </w:r>
-    </w:p>
-    <w:p>
-      <w:pPr>
+        <w:t>Queen’s University</w:t>
+      </w:r>
+    </w:p>
+    <w:p>
+      <w:pPr>
+        <w:pStyle w:val="ListParagraph"/>
         <w:numPr>
           <w:ilvl w:val="0"/>
-          <w:numId w:val="14"/>
-        </w:numPr>
-        <w:spacing w:line="249" w:lineRule="auto"/>
-        <w:ind w:right="0"/>
-      </w:pPr>
-      <w:r>
-        <w:t xml:space="preserve">Experience programming with C#, C++, Python, SQL, </w:t>
-      </w:r>
-      <w:r>
-        <w:t xml:space="preserve">HTML, PHP, CSS, </w:t>
-      </w:r>
-      <w:proofErr w:type="spellStart"/>
-      <w:r>
-        <w:t>MatLab</w:t>
-      </w:r>
-      <w:proofErr w:type="spellEnd"/>
-      <w:r>
-        <w:t xml:space="preserve">, Verilog, </w:t>
-      </w:r>
-      <w:r>
-        <w:t xml:space="preserve">Java, </w:t>
-      </w:r>
-      <w:proofErr w:type="spellStart"/>
-      <w:r>
-        <w:t>Nios</w:t>
-      </w:r>
-      <w:proofErr w:type="spellEnd"/>
-      <w:r>
-        <w:t xml:space="preserve"> II Assembly Language, VHDL</w:t>
-      </w:r>
-    </w:p>
-    <w:p>
-      <w:pPr>
-        <w:numPr>
-          <w:ilvl w:val="0"/>
-          <w:numId w:val="14"/>
-        </w:numPr>
-        <w:spacing w:line="249" w:lineRule="auto"/>
-        <w:ind w:right="0"/>
-      </w:pPr>
-      <w:r>
-        <w:t xml:space="preserve">Experience with GitHub, App Development, </w:t>
-      </w:r>
-      <w:r>
-        <w:t xml:space="preserve">Web Development, </w:t>
-      </w:r>
-      <w:r>
-        <w:t xml:space="preserve">Unity, Simulink, </w:t>
-      </w:r>
-      <w:proofErr w:type="spellStart"/>
-      <w:r>
-        <w:t>Solidworks</w:t>
-      </w:r>
-      <w:proofErr w:type="spellEnd"/>
-      <w:r>
-        <w:t xml:space="preserve"> 3-D CAD Tool, Quartus, and Soldering</w:t>
-      </w:r>
-    </w:p>
-    <w:p>
-      <w:pPr>
-        <w:numPr>
-          <w:ilvl w:val="0"/>
-          <w:numId w:val="14"/>
+          <w:numId w:val="21"/>
         </w:numPr>
         <w:spacing w:line="249" w:lineRule="auto"/>
         <w:ind w:right="0"/>
@@ -220,6 +201,114 @@
           <w:shd w:val="clear" w:color="auto" w:fill="FFFFFF"/>
         </w:rPr>
         <w:tab/>
+      </w:r>
+    </w:p>
+    <w:p>
+      <w:pPr>
+        <w:pStyle w:val="ListParagraph"/>
+        <w:numPr>
+          <w:ilvl w:val="0"/>
+          <w:numId w:val="21"/>
+        </w:numPr>
+        <w:spacing w:line="249" w:lineRule="auto"/>
+        <w:ind w:right="0"/>
+      </w:pPr>
+      <w:r>
+        <w:t>Experience programming with C#, C++, Python</w:t>
+      </w:r>
+      <w:r>
+        <w:t xml:space="preserve"> (</w:t>
+      </w:r>
+      <w:proofErr w:type="spellStart"/>
+      <w:r>
+        <w:t>Pytorch</w:t>
+      </w:r>
+      <w:proofErr w:type="spellEnd"/>
+      <w:r>
+        <w:t>, Pandas, Scikit-Learn)</w:t>
+      </w:r>
+      <w:r>
+        <w:t xml:space="preserve">, SQL, </w:t>
+      </w:r>
+      <w:r>
+        <w:t xml:space="preserve">HTML, PHP, CSS, </w:t>
+      </w:r>
+      <w:proofErr w:type="spellStart"/>
+      <w:r>
+        <w:t>MatLab</w:t>
+      </w:r>
+      <w:proofErr w:type="spellEnd"/>
+      <w:r>
+        <w:t xml:space="preserve">, Verilog, </w:t>
+      </w:r>
+      <w:r>
+        <w:t xml:space="preserve">Java, </w:t>
+      </w:r>
+      <w:r>
+        <w:t xml:space="preserve">Git, </w:t>
+      </w:r>
+      <w:proofErr w:type="spellStart"/>
+      <w:r>
+        <w:t>Nios</w:t>
+      </w:r>
+      <w:proofErr w:type="spellEnd"/>
+      <w:r>
+        <w:t xml:space="preserve"> II Assembly Language, VHDL</w:t>
+      </w:r>
+    </w:p>
+    <w:p>
+      <w:pPr>
+        <w:pStyle w:val="ListParagraph"/>
+        <w:numPr>
+          <w:ilvl w:val="0"/>
+          <w:numId w:val="21"/>
+        </w:numPr>
+        <w:spacing w:line="249" w:lineRule="auto"/>
+        <w:ind w:right="0"/>
+      </w:pPr>
+      <w:r>
+        <w:t>Experience with Gi</w:t>
+      </w:r>
+      <w:r>
+        <w:t>t</w:t>
+      </w:r>
+      <w:r>
+        <w:t>Hub</w:t>
+      </w:r>
+      <w:r>
+        <w:t xml:space="preserve">, </w:t>
+      </w:r>
+      <w:r>
+        <w:t xml:space="preserve">AI Development, </w:t>
+      </w:r>
+      <w:r>
+        <w:t xml:space="preserve">App Development, </w:t>
+      </w:r>
+      <w:r>
+        <w:t xml:space="preserve">Web Development, </w:t>
+      </w:r>
+      <w:r>
+        <w:t xml:space="preserve">Unity, Simulink, </w:t>
+      </w:r>
+      <w:proofErr w:type="spellStart"/>
+      <w:r>
+        <w:t>Solidworks</w:t>
+      </w:r>
+      <w:proofErr w:type="spellEnd"/>
+      <w:r>
+        <w:t xml:space="preserve"> 3-D CAD Tool, Quartus, </w:t>
+      </w:r>
+      <w:r>
+        <w:t xml:space="preserve">Power BI, </w:t>
+      </w:r>
+      <w:r>
+        <w:t xml:space="preserve">Microsoft Suite, </w:t>
+      </w:r>
+      <w:r>
+        <w:t xml:space="preserve">Power Apps, </w:t>
+      </w:r>
+      <w:r>
+        <w:t>and Soldering</w:t>
       </w:r>
     </w:p>
     <w:p>
@@ -308,6 +397,9 @@
       <w:r>
         <w:t xml:space="preserve"> and Arduino</w:t>
       </w:r>
+      <w:r>
+        <w:t>s</w:t>
+      </w:r>
     </w:p>
     <w:p>
       <w:pPr>
@@ -323,7 +415,13 @@
         <w:t>Designing</w:t>
       </w:r>
       <w:r>
-        <w:t xml:space="preserve"> a closed loop algorithm that responds to user feedback gathered with pressure and positions sensors to </w:t>
+        <w:t xml:space="preserve"> a</w:t>
+      </w:r>
+      <w:r>
+        <w:t>n innovative</w:t>
+      </w:r>
+      <w:r>
+        <w:t xml:space="preserve"> closed loop algorithm that responds to user feedback gathered with pressure and positions sensors to </w:t>
       </w:r>
       <w:r>
         <w:t>increase</w:t>
@@ -390,11 +488,26 @@
         <w:ind w:left="1100" w:right="0"/>
       </w:pPr>
       <w:r>
-        <w:t xml:space="preserve">Designed a net zero electrical tiny home that is 46% more efficient than a newly built house of the same </w:t>
+        <w:t>Designed a net zero electrical tiny home that is 46% more efficient than a new</w:t>
+      </w:r>
+      <w:r>
+        <w:t xml:space="preserve"> </w:t>
+      </w:r>
+      <w:r>
+        <w:t>house of the same size</w:t>
+      </w:r>
+      <w:r>
+        <w:t xml:space="preserve"> by </w:t>
+      </w:r>
+      <w:r>
+        <w:t>using innovative technologies and</w:t>
+      </w:r>
+      <w:r>
+        <w:t xml:space="preserve"> professional collaboration and </w:t>
       </w:r>
       <w:proofErr w:type="gramStart"/>
       <w:r>
-        <w:t>size</w:t>
+        <w:t>leadership</w:t>
       </w:r>
       <w:proofErr w:type="gramEnd"/>
     </w:p>
@@ -442,10 +555,31 @@
           <w:b/>
           <w:bCs/>
         </w:rPr>
-        <w:t>Game Development Team Lead</w:t>
-      </w:r>
-      <w:r>
-        <w:t>, Stem World Education Services, Ottawa ON                           2022</w:t>
+        <w:t>Programmer/Analyst</w:t>
+      </w:r>
+      <w:r>
+        <w:t>,</w:t>
+      </w:r>
+      <w:r>
+        <w:t xml:space="preserve"> Ontario Provincial Police,</w:t>
+      </w:r>
+      <w:r>
+        <w:t xml:space="preserve"> </w:t>
+      </w:r>
+      <w:r>
+        <w:t>Orillia</w:t>
+      </w:r>
+      <w:r>
+        <w:t xml:space="preserve"> ON </w:t>
+      </w:r>
+      <w:r>
+        <w:t xml:space="preserve">                                </w:t>
+      </w:r>
+      <w:r>
+        <w:t xml:space="preserve">                          202</w:t>
+      </w:r>
+      <w:r>
+        <w:t>3</w:t>
       </w:r>
     </w:p>
     <w:p>
@@ -459,14 +593,26 @@
         <w:ind w:left="1080" w:right="0"/>
       </w:pPr>
       <w:r>
-        <w:t>Lead 9 student engineers to design, program, and develop two educational math-based games for children aged 6-10 used in the school system</w:t>
-      </w:r>
-      <w:r>
-        <w:t xml:space="preserve"> to teach 8 educational </w:t>
+        <w:t xml:space="preserve">Developed an End-to-End Automated Testing Program for the Recruitment and Development Website, increasing testing speed </w:t>
+      </w:r>
+      <w:r>
+        <w:t xml:space="preserve">of developers </w:t>
+      </w:r>
+      <w:r>
+        <w:t>by</w:t>
+      </w:r>
+      <w:r>
+        <w:t xml:space="preserve"> over</w:t>
+      </w:r>
+      <w:r>
+        <w:t xml:space="preserve"> 370%</w:t>
+      </w:r>
+      <w:r>
+        <w:t xml:space="preserve"> and vastly reducing </w:t>
       </w:r>
       <w:proofErr w:type="gramStart"/>
       <w:r>
-        <w:t>topics</w:t>
+        <w:t>bugs</w:t>
       </w:r>
       <w:proofErr w:type="gramEnd"/>
     </w:p>
@@ -481,6 +627,79 @@
         <w:ind w:left="1080" w:right="0"/>
       </w:pPr>
       <w:r>
+        <w:t xml:space="preserve">Developed using C#, Selenium, </w:t>
+      </w:r>
+      <w:proofErr w:type="spellStart"/>
+      <w:r>
+        <w:t>AutoBogus</w:t>
+      </w:r>
+      <w:proofErr w:type="spellEnd"/>
+      <w:r>
+        <w:t xml:space="preserve">, and Microsoft’s suite of tools such as </w:t>
+      </w:r>
+      <w:proofErr w:type="gramStart"/>
+      <w:r>
+        <w:t>Dataverse</w:t>
+      </w:r>
+      <w:proofErr w:type="gramEnd"/>
+    </w:p>
+    <w:p>
+      <w:pPr>
+        <w:ind w:left="360" w:right="0" w:firstLine="0"/>
+        <w:rPr>
+          <w:b/>
+          <w:bCs/>
+        </w:rPr>
+      </w:pPr>
+    </w:p>
+    <w:p>
+      <w:pPr>
+        <w:ind w:left="360" w:right="0" w:firstLine="0"/>
+      </w:pPr>
+      <w:r>
+        <w:rPr>
+          <w:b/>
+          <w:bCs/>
+        </w:rPr>
+        <w:t>Game Development Team Lead</w:t>
+      </w:r>
+      <w:r>
+        <w:t>, Stem World Education Services, Ottawa ON                           2022</w:t>
+      </w:r>
+    </w:p>
+    <w:p>
+      <w:pPr>
+        <w:pStyle w:val="ListParagraph"/>
+        <w:numPr>
+          <w:ilvl w:val="0"/>
+          <w:numId w:val="17"/>
+        </w:numPr>
+        <w:spacing w:line="249" w:lineRule="auto"/>
+        <w:ind w:left="1080" w:right="0"/>
+      </w:pPr>
+      <w:r>
+        <w:t>Lead 9 student engineers to design, program, and develop two educational math-based games for children aged 6-10 used in the school system</w:t>
+      </w:r>
+      <w:r>
+        <w:t xml:space="preserve"> to teach 8 educational </w:t>
+      </w:r>
+      <w:proofErr w:type="gramStart"/>
+      <w:r>
+        <w:t>topics</w:t>
+      </w:r>
+      <w:proofErr w:type="gramEnd"/>
+    </w:p>
+    <w:p>
+      <w:pPr>
+        <w:pStyle w:val="ListParagraph"/>
+        <w:numPr>
+          <w:ilvl w:val="0"/>
+          <w:numId w:val="17"/>
+        </w:numPr>
+        <w:spacing w:line="249" w:lineRule="auto"/>
+        <w:ind w:left="1080" w:right="0"/>
+      </w:pPr>
+      <w:r>
         <w:t>Created both apps UI Ais, and backends for both Android and iOS using Unity</w:t>
       </w:r>
       <w:r>
@@ -525,28 +744,6 @@
       <w:proofErr w:type="spellEnd"/>
       <w:r>
         <w:t xml:space="preserve"> ON                 2019 - 2020 </w:t>
-      </w:r>
-    </w:p>
-    <w:p>
-      <w:pPr>
-        <w:pStyle w:val="ListParagraph"/>
-        <w:numPr>
-          <w:ilvl w:val="0"/>
-          <w:numId w:val="18"/>
-        </w:numPr>
-        <w:spacing w:line="249" w:lineRule="auto"/>
-        <w:ind w:left="1080" w:right="0"/>
-      </w:pPr>
-      <w:r>
-        <w:t xml:space="preserve">Lead the lifesaving department of the </w:t>
-      </w:r>
-      <w:proofErr w:type="spellStart"/>
-      <w:r>
-        <w:t>Washago</w:t>
-      </w:r>
-      <w:proofErr w:type="spellEnd"/>
-      <w:r>
-        <w:t xml:space="preserve"> Community Center</w:t>
       </w:r>
     </w:p>
     <w:p>
@@ -560,7 +757,10 @@
         <w:ind w:left="1090" w:right="0"/>
       </w:pPr>
       <w:r>
-        <w:t xml:space="preserve">Ordered $400 of equipment and created the Centers water-based policies and procedures to allow the campers to safely access the </w:t>
+        <w:t>Lead the Lifesaving Department and o</w:t>
+      </w:r>
+      <w:r>
+        <w:t xml:space="preserve">rdered $400 of equipment and created the Centers water-based policies and procedures to allow the campers to safely access the </w:t>
       </w:r>
       <w:proofErr w:type="gramStart"/>
       <w:r>
@@ -575,51 +775,6 @@
       <w:r>
         <w:t xml:space="preserve"> </w:t>
       </w:r>
-    </w:p>
-    <w:p>
-      <w:pPr>
-        <w:ind w:left="360" w:right="0" w:firstLine="0"/>
-      </w:pPr>
-      <w:r>
-        <w:rPr>
-          <w:b/>
-          <w:bCs/>
-        </w:rPr>
-        <w:t>Sprinkler Technician</w:t>
-      </w:r>
-      <w:r>
-        <w:t>, Windmill Gardening Center, Orillia ON                                                       2021</w:t>
-      </w:r>
-    </w:p>
-    <w:p>
-      <w:pPr>
-        <w:pStyle w:val="ListParagraph"/>
-        <w:numPr>
-          <w:ilvl w:val="0"/>
-          <w:numId w:val="19"/>
-        </w:numPr>
-        <w:spacing w:line="249" w:lineRule="auto"/>
-        <w:ind w:left="1080" w:right="0"/>
-      </w:pPr>
-      <w:r>
-        <w:t xml:space="preserve">Installed and repaired </w:t>
-      </w:r>
-      <w:r>
-        <w:t xml:space="preserve">over 200 </w:t>
-      </w:r>
-      <w:r>
-        <w:t xml:space="preserve">electrical and hydro based sprinkler systems for the citizens of </w:t>
-      </w:r>
-      <w:proofErr w:type="gramStart"/>
-      <w:r>
-        <w:t>Orillia</w:t>
-      </w:r>
-      <w:proofErr w:type="gramEnd"/>
-    </w:p>
-    <w:p>
-      <w:pPr>
-        <w:ind w:left="0" w:right="0" w:firstLine="0"/>
-      </w:pPr>
     </w:p>
     <w:p>
       <w:pPr>
@@ -722,49 +877,9 @@
     </w:p>
     <w:p>
       <w:pPr>
-        <w:ind w:left="360" w:right="0" w:firstLine="0"/>
-      </w:pPr>
-      <w:r>
-        <w:rPr>
-          <w:b/>
-          <w:bCs/>
-        </w:rPr>
-        <w:t>Food Packager</w:t>
-      </w:r>
-      <w:r>
-        <w:t xml:space="preserve">, The Sharing Place Food Center, Orillia ON                                              2020 - 2021 </w:t>
-      </w:r>
-    </w:p>
-    <w:p>
-      <w:pPr>
-        <w:pStyle w:val="ListParagraph"/>
-        <w:numPr>
-          <w:ilvl w:val="0"/>
-          <w:numId w:val="19"/>
-        </w:numPr>
         <w:spacing w:line="249" w:lineRule="auto"/>
-        <w:ind w:left="1080" w:right="0"/>
-      </w:pPr>
-      <w:r>
-        <w:t>Organiz</w:t>
-      </w:r>
-      <w:r>
-        <w:t>ed</w:t>
-      </w:r>
-      <w:r>
-        <w:t xml:space="preserve"> and packag</w:t>
-      </w:r>
-      <w:r>
-        <w:t>ed</w:t>
-      </w:r>
-      <w:r>
-        <w:t xml:space="preserve"> 100 food containers each week for the citizens of </w:t>
-      </w:r>
-      <w:proofErr w:type="gramStart"/>
-      <w:r>
-        <w:t>Orillia</w:t>
-      </w:r>
-      <w:proofErr w:type="gramEnd"/>
+        <w:ind w:left="0" w:right="0" w:firstLine="0"/>
+      </w:pPr>
     </w:p>
     <w:sectPr>
       <w:headerReference w:type="default" r:id="rId7"/>
@@ -777,7 +892,7 @@
 </file>
 
 <file path=word/endnotes.xml><?xml version="1.0" encoding="utf-8"?>
-<w:endnotes xmlns:wpc="http://schemas.microsoft.com/office/word/2010/wordprocessingCanvas" xmlns:cx="http://schemas.microsoft.com/office/drawing/2014/chartex" xmlns:cx1="http://schemas.microsoft.com/office/drawing/2015/9/8/chartex" xmlns:cx2="http://schemas.microsoft.com/office/drawing/2015/10/21/chartex" xmlns:cx3="http://schemas.microsoft.com/office/drawing/2016/5/9/chartex" xmlns:cx4="http://schemas.microsoft.com/office/drawing/2016/5/10/chartex" xmlns:cx5="http://schemas.microsoft.com/office/drawing/2016/5/11/chartex" xmlns:cx6="http://schemas.microsoft.com/office/drawing/2016/5/12/chartex" xmlns:cx7="http://schemas.microsoft.com/office/drawing/2016/5/13/chartex" xmlns:cx8="http://schemas.microsoft.com/office/drawing/2016/5/14/chartex" xmlns:mc="http://schemas.openxmlformats.org/markup-compatibility/2006" xmlns:aink="http://schemas.microsoft.com/office/drawing/2016/ink" xmlns:am3d="http://schemas.microsoft.com/office/drawing/2017/model3d" xmlns:o="urn:schemas-microsoft-com:office:office" xmlns:oel="http://schemas.microsoft.com/office/2019/extlst" xmlns:r="http://schemas.openxmlformats.org/officeDocument/2006/relationships" xmlns:m="http://schemas.openxmlformats.org/officeDocument/2006/math" xmlns:v="urn:schemas-microsoft-com:vml" xmlns:wp14="http://schemas.microsoft.com/office/word/2010/wordprocessingDrawing" xmlns:wp="http://schemas.openxmlformats.org/drawingml/2006/wordprocessingDrawing" xmlns:w10="urn:schemas-microsoft-com:office:word" xmlns:w="http://schemas.openxmlformats.org/wordprocessingml/2006/main" xmlns:w14="http://schemas.microsoft.com/office/word/2010/wordml" xmlns:w15="http://schemas.microsoft.com/office/word/2012/wordml" xmlns:w16cex="http://schemas.microsoft.com/office/word/2018/wordml/cex" xmlns:w16cid="http://schemas.microsoft.com/office/word/2016/wordml/cid" xmlns:w16="http://schemas.microsoft.com/office/word/2018/wordml" xmlns:w16du="http://schemas.microsoft.com/office/word/2023/wordml/word16du" xmlns:w16sdtdh="http://schemas.microsoft.com/office/word/2020/wordml/sdtdatahash" xmlns:w16se="http://schemas.microsoft.com/office/word/2015/wordml/symex" xmlns:wpg="http://schemas.microsoft.com/office/word/2010/wordprocessingGroup" xmlns:wpi="http://schemas.microsoft.com/office/word/2010/wordprocessingInk" xmlns:wne="http://schemas.microsoft.com/office/word/2006/wordml" xmlns:wps="http://schemas.microsoft.com/office/word/2010/wordprocessingShape" mc:Ignorable="w14 w15 w16se w16cid w16 w16cex w16sdtdh wp14">
+<w:endnotes xmlns:wpc="http://schemas.microsoft.com/office/word/2010/wordprocessingCanvas" xmlns:cx="http://schemas.microsoft.com/office/drawing/2014/chartex" xmlns:cx1="http://schemas.microsoft.com/office/drawing/2015/9/8/chartex" xmlns:cx2="http://schemas.microsoft.com/office/drawing/2015/10/21/chartex" xmlns:cx3="http://schemas.microsoft.com/office/drawing/2016/5/9/chartex" xmlns:cx4="http://schemas.microsoft.com/office/drawing/2016/5/10/chartex" xmlns:cx5="http://schemas.microsoft.com/office/drawing/2016/5/11/chartex" xmlns:cx6="http://schemas.microsoft.com/office/drawing/2016/5/12/chartex" xmlns:cx7="http://schemas.microsoft.com/office/drawing/2016/5/13/chartex" xmlns:cx8="http://schemas.microsoft.com/office/drawing/2016/5/14/chartex" xmlns:mc="http://schemas.openxmlformats.org/markup-compatibility/2006" xmlns:aink="http://schemas.microsoft.com/office/drawing/2016/ink" xmlns:am3d="http://schemas.microsoft.com/office/drawing/2017/model3d" xmlns:o="urn:schemas-microsoft-com:office:office" xmlns:oel="http://schemas.microsoft.com/office/2019/extlst" xmlns:r="http://schemas.openxmlformats.org/officeDocument/2006/relationships" xmlns:m="http://schemas.openxmlformats.org/officeDocument/2006/math" xmlns:v="urn:schemas-microsoft-com:vml" xmlns:wp14="http://schemas.microsoft.com/office/word/2010/wordprocessingDrawing" xmlns:wp="http://schemas.openxmlformats.org/drawingml/2006/wordprocessingDrawing" xmlns:w10="urn:schemas-microsoft-com:office:word" xmlns:w="http://schemas.openxmlformats.org/wordprocessingml/2006/main" xmlns:w14="http://schemas.microsoft.com/office/word/2010/wordml" xmlns:w15="http://schemas.microsoft.com/office/word/2012/wordml" xmlns:w16cex="http://schemas.microsoft.com/office/word/2018/wordml/cex" xmlns:w16cid="http://schemas.microsoft.com/office/word/2016/wordml/cid" xmlns:w16="http://schemas.microsoft.com/office/word/2018/wordml" xmlns:w16sdtdh="http://schemas.microsoft.com/office/word/2020/wordml/sdtdatahash" xmlns:w16se="http://schemas.microsoft.com/office/word/2015/wordml/symex" xmlns:wpg="http://schemas.microsoft.com/office/word/2010/wordprocessingGroup" xmlns:wpi="http://schemas.microsoft.com/office/word/2010/wordprocessingInk" xmlns:wne="http://schemas.microsoft.com/office/word/2006/wordml" xmlns:wps="http://schemas.microsoft.com/office/word/2010/wordprocessingShape" mc:Ignorable="w14 w15 w16se w16cid w16 w16cex w16sdtdh wp14">
   <w:endnote w:type="separator" w:id="-1">
     <w:p>
       <w:pPr>
@@ -802,7 +917,7 @@
 </file>
 
 <file path=word/footnotes.xml><?xml version="1.0" encoding="utf-8"?>
-<w:footnotes xmlns:wpc="http://schemas.microsoft.com/office/word/2010/wordprocessingCanvas" xmlns:cx="http://schemas.microsoft.com/office/drawing/2014/chartex" xmlns:cx1="http://schemas.microsoft.com/office/drawing/2015/9/8/chartex" xmlns:cx2="http://schemas.microsoft.com/office/drawing/2015/10/21/chartex" xmlns:cx3="http://schemas.microsoft.com/office/drawing/2016/5/9/chartex" xmlns:cx4="http://schemas.microsoft.com/office/drawing/2016/5/10/chartex" xmlns:cx5="http://schemas.microsoft.com/office/drawing/2016/5/11/chartex" xmlns:cx6="http://schemas.microsoft.com/office/drawing/2016/5/12/chartex" xmlns:cx7="http://schemas.microsoft.com/office/drawing/2016/5/13/chartex" xmlns:cx8="http://schemas.microsoft.com/office/drawing/2016/5/14/chartex" xmlns:mc="http://schemas.openxmlformats.org/markup-compatibility/2006" xmlns:aink="http://schemas.microsoft.com/office/drawing/2016/ink" xmlns:am3d="http://schemas.microsoft.com/office/drawing/2017/model3d" xmlns:o="urn:schemas-microsoft-com:office:office" xmlns:oel="http://schemas.microsoft.com/office/2019/extlst" xmlns:r="http://schemas.openxmlformats.org/officeDocument/2006/relationships" xmlns:m="http://schemas.openxmlformats.org/officeDocument/2006/math" xmlns:v="urn:schemas-microsoft-com:vml" xmlns:wp14="http://schemas.microsoft.com/office/word/2010/wordprocessingDrawing" xmlns:wp="http://schemas.openxmlformats.org/drawingml/2006/wordprocessingDrawing" xmlns:w10="urn:schemas-microsoft-com:office:word" xmlns:w="http://schemas.openxmlformats.org/wordprocessingml/2006/main" xmlns:w14="http://schemas.microsoft.com/office/word/2010/wordml" xmlns:w15="http://schemas.microsoft.com/office/word/2012/wordml" xmlns:w16cex="http://schemas.microsoft.com/office/word/2018/wordml/cex" xmlns:w16cid="http://schemas.microsoft.com/office/word/2016/wordml/cid" xmlns:w16="http://schemas.microsoft.com/office/word/2018/wordml" xmlns:w16du="http://schemas.microsoft.com/office/word/2023/wordml/word16du" xmlns:w16sdtdh="http://schemas.microsoft.com/office/word/2020/wordml/sdtdatahash" xmlns:w16se="http://schemas.microsoft.com/office/word/2015/wordml/symex" xmlns:wpg="http://schemas.microsoft.com/office/word/2010/wordprocessingGroup" xmlns:wpi="http://schemas.microsoft.com/office/word/2010/wordprocessingInk" xmlns:wne="http://schemas.microsoft.com/office/word/2006/wordml" xmlns:wps="http://schemas.microsoft.com/office/word/2010/wordprocessingShape" mc:Ignorable="w14 w15 w16se w16cid w16 w16cex w16sdtdh wp14">
+<w:footnotes xmlns:wpc="http://schemas.microsoft.com/office/word/2010/wordprocessingCanvas" xmlns:cx="http://schemas.microsoft.com/office/drawing/2014/chartex" xmlns:cx1="http://schemas.microsoft.com/office/drawing/2015/9/8/chartex" xmlns:cx2="http://schemas.microsoft.com/office/drawing/2015/10/21/chartex" xmlns:cx3="http://schemas.microsoft.com/office/drawing/2016/5/9/chartex" xmlns:cx4="http://schemas.microsoft.com/office/drawing/2016/5/10/chartex" xmlns:cx5="http://schemas.microsoft.com/office/drawing/2016/5/11/chartex" xmlns:cx6="http://schemas.microsoft.com/office/drawing/2016/5/12/chartex" xmlns:cx7="http://schemas.microsoft.com/office/drawing/2016/5/13/chartex" xmlns:cx8="http://schemas.microsoft.com/office/drawing/2016/5/14/chartex" xmlns:mc="http://schemas.openxmlformats.org/markup-compatibility/2006" xmlns:aink="http://schemas.microsoft.com/office/drawing/2016/ink" xmlns:am3d="http://schemas.microsoft.com/office/drawing/2017/model3d" xmlns:o="urn:schemas-microsoft-com:office:office" xmlns:oel="http://schemas.microsoft.com/office/2019/extlst" xmlns:r="http://schemas.openxmlformats.org/officeDocument/2006/relationships" xmlns:m="http://schemas.openxmlformats.org/officeDocument/2006/math" xmlns:v="urn:schemas-microsoft-com:vml" xmlns:wp14="http://schemas.microsoft.com/office/word/2010/wordprocessingDrawing" xmlns:wp="http://schemas.openxmlformats.org/drawingml/2006/wordprocessingDrawing" xmlns:w10="urn:schemas-microsoft-com:office:word" xmlns:w="http://schemas.openxmlformats.org/wordprocessingml/2006/main" xmlns:w14="http://schemas.microsoft.com/office/word/2010/wordml" xmlns:w15="http://schemas.microsoft.com/office/word/2012/wordml" xmlns:w16cex="http://schemas.microsoft.com/office/word/2018/wordml/cex" xmlns:w16cid="http://schemas.microsoft.com/office/word/2016/wordml/cid" xmlns:w16="http://schemas.microsoft.com/office/word/2018/wordml" xmlns:w16sdtdh="http://schemas.microsoft.com/office/word/2020/wordml/sdtdatahash" xmlns:w16se="http://schemas.microsoft.com/office/word/2015/wordml/symex" xmlns:wpg="http://schemas.microsoft.com/office/word/2010/wordprocessingGroup" xmlns:wpi="http://schemas.microsoft.com/office/word/2010/wordprocessingInk" xmlns:wne="http://schemas.microsoft.com/office/word/2006/wordml" xmlns:wps="http://schemas.microsoft.com/office/word/2010/wordprocessingShape" mc:Ignorable="w14 w15 w16se w16cid w16 w16cex w16sdtdh wp14">
   <w:footnote w:type="separator" w:id="-1">
     <w:p>
       <w:pPr>
@@ -827,7 +942,7 @@
 </file>
 
 <file path=word/header1.xml><?xml version="1.0" encoding="utf-8"?>
-<w:hdr xmlns:wpc="http://schemas.microsoft.com/office/word/2010/wordprocessingCanvas" xmlns:cx="http://schemas.microsoft.com/office/drawing/2014/chartex" xmlns:cx1="http://schemas.microsoft.com/office/drawing/2015/9/8/chartex" xmlns:cx2="http://schemas.microsoft.com/office/drawing/2015/10/21/chartex" xmlns:cx3="http://schemas.microsoft.com/office/drawing/2016/5/9/chartex" xmlns:cx4="http://schemas.microsoft.com/office/drawing/2016/5/10/chartex" xmlns:cx5="http://schemas.microsoft.com/office/drawing/2016/5/11/chartex" xmlns:cx6="http://schemas.microsoft.com/office/drawing/2016/5/12/chartex" xmlns:cx7="http://schemas.microsoft.com/office/drawing/2016/5/13/chartex" xmlns:cx8="http://schemas.microsoft.com/office/drawing/2016/5/14/chartex" xmlns:mc="http://schemas.openxmlformats.org/markup-compatibility/2006" xmlns:aink="http://schemas.microsoft.com/office/drawing/2016/ink" xmlns:am3d="http://schemas.microsoft.com/office/drawing/2017/model3d" xmlns:o="urn:schemas-microsoft-com:office:office" xmlns:oel="http://schemas.microsoft.com/office/2019/extlst" xmlns:r="http://schemas.openxmlformats.org/officeDocument/2006/relationships" xmlns:m="http://schemas.openxmlformats.org/officeDocument/2006/math" xmlns:v="urn:schemas-microsoft-com:vml" xmlns:wp14="http://schemas.microsoft.com/office/word/2010/wordprocessingDrawing" xmlns:wp="http://schemas.openxmlformats.org/drawingml/2006/wordprocessingDrawing" xmlns:w10="urn:schemas-microsoft-com:office:word" xmlns:w="http://schemas.openxmlformats.org/wordprocessingml/2006/main" xmlns:w14="http://schemas.microsoft.com/office/word/2010/wordml" xmlns:w15="http://schemas.microsoft.com/office/word/2012/wordml" xmlns:w16cex="http://schemas.microsoft.com/office/word/2018/wordml/cex" xmlns:w16cid="http://schemas.microsoft.com/office/word/2016/wordml/cid" xmlns:w16="http://schemas.microsoft.com/office/word/2018/wordml" xmlns:w16du="http://schemas.microsoft.com/office/word/2023/wordml/word16du" xmlns:w16sdtdh="http://schemas.microsoft.com/office/word/2020/wordml/sdtdatahash" xmlns:w16se="http://schemas.microsoft.com/office/word/2015/wordml/symex" xmlns:wpg="http://schemas.microsoft.com/office/word/2010/wordprocessingGroup" xmlns:wpi="http://schemas.microsoft.com/office/word/2010/wordprocessingInk" xmlns:wne="http://schemas.microsoft.com/office/word/2006/wordml" xmlns:wps="http://schemas.microsoft.com/office/word/2010/wordprocessingShape" mc:Ignorable="w14 w15 w16se w16cid w16 w16cex w16sdtdh wp14">
+<w:hdr xmlns:wpc="http://schemas.microsoft.com/office/word/2010/wordprocessingCanvas" xmlns:cx="http://schemas.microsoft.com/office/drawing/2014/chartex" xmlns:cx1="http://schemas.microsoft.com/office/drawing/2015/9/8/chartex" xmlns:cx2="http://schemas.microsoft.com/office/drawing/2015/10/21/chartex" xmlns:cx3="http://schemas.microsoft.com/office/drawing/2016/5/9/chartex" xmlns:cx4="http://schemas.microsoft.com/office/drawing/2016/5/10/chartex" xmlns:cx5="http://schemas.microsoft.com/office/drawing/2016/5/11/chartex" xmlns:cx6="http://schemas.microsoft.com/office/drawing/2016/5/12/chartex" xmlns:cx7="http://schemas.microsoft.com/office/drawing/2016/5/13/chartex" xmlns:cx8="http://schemas.microsoft.com/office/drawing/2016/5/14/chartex" xmlns:mc="http://schemas.openxmlformats.org/markup-compatibility/2006" xmlns:aink="http://schemas.microsoft.com/office/drawing/2016/ink" xmlns:am3d="http://schemas.microsoft.com/office/drawing/2017/model3d" xmlns:o="urn:schemas-microsoft-com:office:office" xmlns:oel="http://schemas.microsoft.com/office/2019/extlst" xmlns:r="http://schemas.openxmlformats.org/officeDocument/2006/relationships" xmlns:m="http://schemas.openxmlformats.org/officeDocument/2006/math" xmlns:v="urn:schemas-microsoft-com:vml" xmlns:wp14="http://schemas.microsoft.com/office/word/2010/wordprocessingDrawing" xmlns:wp="http://schemas.openxmlformats.org/drawingml/2006/wordprocessingDrawing" xmlns:w10="urn:schemas-microsoft-com:office:word" xmlns:w="http://schemas.openxmlformats.org/wordprocessingml/2006/main" xmlns:w14="http://schemas.microsoft.com/office/word/2010/wordml" xmlns:w15="http://schemas.microsoft.com/office/word/2012/wordml" xmlns:w16cex="http://schemas.microsoft.com/office/word/2018/wordml/cex" xmlns:w16cid="http://schemas.microsoft.com/office/word/2016/wordml/cid" xmlns:w16="http://schemas.microsoft.com/office/word/2018/wordml" xmlns:w16sdtdh="http://schemas.microsoft.com/office/word/2020/wordml/sdtdatahash" xmlns:w16se="http://schemas.microsoft.com/office/word/2015/wordml/symex" xmlns:wpg="http://schemas.microsoft.com/office/word/2010/wordprocessingGroup" xmlns:wpi="http://schemas.microsoft.com/office/word/2010/wordprocessingInk" xmlns:wne="http://schemas.microsoft.com/office/word/2006/wordml" xmlns:wps="http://schemas.microsoft.com/office/word/2010/wordprocessingShape" mc:Ignorable="w14 w15 w16se w16cid w16 w16cex w16sdtdh wp14">
   <w:p>
     <w:pPr>
       <w:spacing w:after="0" w:line="259" w:lineRule="auto"/>
@@ -923,7 +1038,7 @@
 </file>
 
 <file path=word/numbering.xml><?xml version="1.0" encoding="utf-8"?>
-<w:numbering xmlns:wpc="http://schemas.microsoft.com/office/word/2010/wordprocessingCanvas" xmlns:cx="http://schemas.microsoft.com/office/drawing/2014/chartex" xmlns:cx1="http://schemas.microsoft.com/office/drawing/2015/9/8/chartex" xmlns:cx2="http://schemas.microsoft.com/office/drawing/2015/10/21/chartex" xmlns:cx3="http://schemas.microsoft.com/office/drawing/2016/5/9/chartex" xmlns:cx4="http://schemas.microsoft.com/office/drawing/2016/5/10/chartex" xmlns:cx5="http://schemas.microsoft.com/office/drawing/2016/5/11/chartex" xmlns:cx6="http://schemas.microsoft.com/office/drawing/2016/5/12/chartex" xmlns:cx7="http://schemas.microsoft.com/office/drawing/2016/5/13/chartex" xmlns:cx8="http://schemas.microsoft.com/office/drawing/2016/5/14/chartex" xmlns:mc="http://schemas.openxmlformats.org/markup-compatibility/2006" xmlns:aink="http://schemas.microsoft.com/office/drawing/2016/ink" xmlns:am3d="http://schemas.microsoft.com/office/drawing/2017/model3d" xmlns:o="urn:schemas-microsoft-com:office:office" xmlns:oel="http://schemas.microsoft.com/office/2019/extlst" xmlns:r="http://schemas.openxmlformats.org/officeDocument/2006/relationships" xmlns:m="http://schemas.openxmlformats.org/officeDocument/2006/math" xmlns:v="urn:schemas-microsoft-com:vml" xmlns:wp14="http://schemas.microsoft.com/office/word/2010/wordprocessingDrawing" xmlns:wp="http://schemas.openxmlformats.org/drawingml/2006/wordprocessingDrawing" xmlns:w10="urn:schemas-microsoft-com:office:word" xmlns:w="http://schemas.openxmlformats.org/wordprocessingml/2006/main" xmlns:w14="http://schemas.microsoft.com/office/word/2010/wordml" xmlns:w15="http://schemas.microsoft.com/office/word/2012/wordml" xmlns:w16cex="http://schemas.microsoft.com/office/word/2018/wordml/cex" xmlns:w16cid="http://schemas.microsoft.com/office/word/2016/wordml/cid" xmlns:w16="http://schemas.microsoft.com/office/word/2018/wordml" xmlns:w16du="http://schemas.microsoft.com/office/word/2023/wordml/word16du" xmlns:w16sdtdh="http://schemas.microsoft.com/office/word/2020/wordml/sdtdatahash" xmlns:w16se="http://schemas.microsoft.com/office/word/2015/wordml/symex" xmlns:wpg="http://schemas.microsoft.com/office/word/2010/wordprocessingGroup" xmlns:wpi="http://schemas.microsoft.com/office/word/2010/wordprocessingInk" xmlns:wne="http://schemas.microsoft.com/office/word/2006/wordml" xmlns:wps="http://schemas.microsoft.com/office/word/2010/wordprocessingShape" mc:Ignorable="w14 w15 w16se w16cid w16 w16cex w16sdtdh wp14">
+<w:numbering xmlns:wpc="http://schemas.microsoft.com/office/word/2010/wordprocessingCanvas" xmlns:cx="http://schemas.microsoft.com/office/drawing/2014/chartex" xmlns:cx1="http://schemas.microsoft.com/office/drawing/2015/9/8/chartex" xmlns:cx2="http://schemas.microsoft.com/office/drawing/2015/10/21/chartex" xmlns:cx3="http://schemas.microsoft.com/office/drawing/2016/5/9/chartex" xmlns:cx4="http://schemas.microsoft.com/office/drawing/2016/5/10/chartex" xmlns:cx5="http://schemas.microsoft.com/office/drawing/2016/5/11/chartex" xmlns:cx6="http://schemas.microsoft.com/office/drawing/2016/5/12/chartex" xmlns:cx7="http://schemas.microsoft.com/office/drawing/2016/5/13/chartex" xmlns:cx8="http://schemas.microsoft.com/office/drawing/2016/5/14/chartex" xmlns:mc="http://schemas.openxmlformats.org/markup-compatibility/2006" xmlns:aink="http://schemas.microsoft.com/office/drawing/2016/ink" xmlns:am3d="http://schemas.microsoft.com/office/drawing/2017/model3d" xmlns:o="urn:schemas-microsoft-com:office:office" xmlns:oel="http://schemas.microsoft.com/office/2019/extlst" xmlns:r="http://schemas.openxmlformats.org/officeDocument/2006/relationships" xmlns:m="http://schemas.openxmlformats.org/officeDocument/2006/math" xmlns:v="urn:schemas-microsoft-com:vml" xmlns:wp14="http://schemas.microsoft.com/office/word/2010/wordprocessingDrawing" xmlns:wp="http://schemas.openxmlformats.org/drawingml/2006/wordprocessingDrawing" xmlns:w10="urn:schemas-microsoft-com:office:word" xmlns:w="http://schemas.openxmlformats.org/wordprocessingml/2006/main" xmlns:w14="http://schemas.microsoft.com/office/word/2010/wordml" xmlns:w15="http://schemas.microsoft.com/office/word/2012/wordml" xmlns:w16cex="http://schemas.microsoft.com/office/word/2018/wordml/cex" xmlns:w16cid="http://schemas.microsoft.com/office/word/2016/wordml/cid" xmlns:w16="http://schemas.microsoft.com/office/word/2018/wordml" xmlns:w16sdtdh="http://schemas.microsoft.com/office/word/2020/wordml/sdtdatahash" xmlns:w16se="http://schemas.microsoft.com/office/word/2015/wordml/symex" xmlns:wpg="http://schemas.microsoft.com/office/word/2010/wordprocessingGroup" xmlns:wpi="http://schemas.microsoft.com/office/word/2010/wordprocessingInk" xmlns:wne="http://schemas.microsoft.com/office/word/2006/wordml" xmlns:wps="http://schemas.microsoft.com/office/word/2010/wordprocessingShape" mc:Ignorable="w14 w15 w16se w16cid w16 w16cex w16sdtdh wp14">
   <w:abstractNum w:abstractNumId="0" w15:restartNumberingAfterBreak="0">
     <w:nsid w:val="062B3F69"/>
     <w:multiLevelType w:val="hybridMultilevel"/>
@@ -1649,14 +1764,69 @@
   <w:abstractNum w:abstractNumId="6" w15:restartNumberingAfterBreak="0">
     <w:nsid w:val="381B19F5"/>
     <w:multiLevelType w:val="hybridMultilevel"/>
-    <w:tmpl w:val="F886B3A6"/>
-    <w:lvl w:ilvl="0" w:tplc="72F246AC">
+    <w:tmpl w:val="3CC6FCAE"/>
+    <w:lvl w:ilvl="0" w:tplc="4FB8B694">
       <w:start w:val="1"/>
       <w:numFmt w:val="bullet"/>
       <w:lvlText w:val="•"/>
       <w:lvlJc w:val="left"/>
       <w:pPr>
-        <w:ind w:left="1066"/>
+        <w:ind w:left="730"/>
+      </w:pPr>
+    </w:lvl>
+    <w:lvl w:ilvl="1" w:tplc="B50E6BC4">
+      <w:start w:val="1"/>
+      <w:numFmt w:val="bullet"/>
+      <w:lvlText w:val="o"/>
+      <w:lvlJc w:val="left"/>
+      <w:pPr>
+        <w:ind w:left="1464"/>
+      </w:pPr>
+      <w:rPr>
+        <w:rFonts w:ascii="Segoe UI Symbol" w:eastAsia="Segoe UI Symbol" w:hAnsi="Segoe UI Symbol" w:cs="Segoe UI Symbol"/>
+        <w:b w:val="0"/>
+        <w:i w:val="0"/>
+        <w:strike w:val="0"/>
+        <w:dstrike w:val="0"/>
+        <w:color w:val="000000"/>
+        <w:sz w:val="20"/>
+        <w:szCs w:val="20"/>
+        <w:u w:val="none" w:color="000000"/>
+        <w:bdr w:val="none" w:sz="0" w:space="0" w:color="auto"/>
+        <w:shd w:val="clear" w:color="auto" w:fill="auto"/>
+        <w:vertAlign w:val="baseline"/>
+      </w:rPr>
+    </w:lvl>
+    <w:lvl w:ilvl="2" w:tplc="A3824CBC">
+      <w:start w:val="1"/>
+      <w:numFmt w:val="bullet"/>
+      <w:lvlText w:val="▪"/>
+      <w:lvlJc w:val="left"/>
+      <w:pPr>
+        <w:ind w:left="2185"/>
+      </w:pPr>
+      <w:rPr>
+        <w:rFonts w:ascii="Segoe UI Symbol" w:eastAsia="Segoe UI Symbol" w:hAnsi="Segoe UI Symbol" w:cs="Segoe UI Symbol"/>
+        <w:b w:val="0"/>
+        <w:i w:val="0"/>
+        <w:strike w:val="0"/>
+        <w:dstrike w:val="0"/>
+        <w:color w:val="000000"/>
+        <w:sz w:val="20"/>
+        <w:szCs w:val="20"/>
+        <w:u w:val="none" w:color="000000"/>
+        <w:bdr w:val="none" w:sz="0" w:space="0" w:color="auto"/>
+        <w:shd w:val="clear" w:color="auto" w:fill="auto"/>
+        <w:vertAlign w:val="baseline"/>
+      </w:rPr>
+    </w:lvl>
+    <w:lvl w:ilvl="3" w:tplc="42B48646">
+      <w:start w:val="1"/>
+      <w:numFmt w:val="bullet"/>
+      <w:lvlText w:val="•"/>
+      <w:lvlJc w:val="left"/>
+      <w:pPr>
+        <w:ind w:left="2905"/>
       </w:pPr>
       <w:rPr>
         <w:rFonts w:ascii="Arial" w:eastAsia="Arial" w:hAnsi="Arial" w:cs="Arial"/>
@@ -1673,13 +1843,13 @@
         <w:vertAlign w:val="baseline"/>
       </w:rPr>
     </w:lvl>
-    <w:lvl w:ilvl="1" w:tplc="B50E6BC4">
-      <w:start w:val="1"/>
-      <w:numFmt w:val="bullet"/>
-      <w:lvlText w:val="o"/>
-      <w:lvlJc w:val="left"/>
-      <w:pPr>
-        <w:ind w:left="1800"/>
+    <w:lvl w:ilvl="4" w:tplc="A676A754">
+      <w:start w:val="1"/>
+      <w:numFmt w:val="bullet"/>
+      <w:lvlText w:val="o"/>
+      <w:lvlJc w:val="left"/>
+      <w:pPr>
+        <w:ind w:left="3625"/>
       </w:pPr>
       <w:rPr>
         <w:rFonts w:ascii="Segoe UI Symbol" w:eastAsia="Segoe UI Symbol" w:hAnsi="Segoe UI Symbol" w:cs="Segoe UI Symbol"/>
@@ -1696,13 +1866,13 @@
         <w:vertAlign w:val="baseline"/>
       </w:rPr>
     </w:lvl>
-    <w:lvl w:ilvl="2" w:tplc="A3824CBC">
+    <w:lvl w:ilvl="5" w:tplc="C74AE27E">
       <w:start w:val="1"/>
       <w:numFmt w:val="bullet"/>
       <w:lvlText w:val="▪"/>
       <w:lvlJc w:val="left"/>
       <w:pPr>
-        <w:ind w:left="2521"/>
+        <w:ind w:left="4345"/>
       </w:pPr>
       <w:rPr>
         <w:rFonts w:ascii="Segoe UI Symbol" w:eastAsia="Segoe UI Symbol" w:hAnsi="Segoe UI Symbol" w:cs="Segoe UI Symbol"/>
@@ -1719,13 +1889,13 @@
         <w:vertAlign w:val="baseline"/>
       </w:rPr>
     </w:lvl>
-    <w:lvl w:ilvl="3" w:tplc="42B48646">
+    <w:lvl w:ilvl="6" w:tplc="A3E8862C">
       <w:start w:val="1"/>
       <w:numFmt w:val="bullet"/>
       <w:lvlText w:val="•"/>
       <w:lvlJc w:val="left"/>
       <w:pPr>
-        <w:ind w:left="3241"/>
+        <w:ind w:left="5065"/>
       </w:pPr>
       <w:rPr>
         <w:rFonts w:ascii="Arial" w:eastAsia="Arial" w:hAnsi="Arial" w:cs="Arial"/>
@@ -1742,13 +1912,13 @@
         <w:vertAlign w:val="baseline"/>
       </w:rPr>
     </w:lvl>
-    <w:lvl w:ilvl="4" w:tplc="A676A754">
-      <w:start w:val="1"/>
-      <w:numFmt w:val="bullet"/>
-      <w:lvlText w:val="o"/>
-      <w:lvlJc w:val="left"/>
-      <w:pPr>
-        <w:ind w:left="3961"/>
+    <w:lvl w:ilvl="7" w:tplc="CECAA020">
+      <w:start w:val="1"/>
+      <w:numFmt w:val="bullet"/>
+      <w:lvlText w:val="o"/>
+      <w:lvlJc w:val="left"/>
+      <w:pPr>
+        <w:ind w:left="5785"/>
       </w:pPr>
       <w:rPr>
         <w:rFonts w:ascii="Segoe UI Symbol" w:eastAsia="Segoe UI Symbol" w:hAnsi="Segoe UI Symbol" w:cs="Segoe UI Symbol"/>
@@ -1765,13 +1935,13 @@
         <w:vertAlign w:val="baseline"/>
       </w:rPr>
     </w:lvl>
-    <w:lvl w:ilvl="5" w:tplc="C74AE27E">
+    <w:lvl w:ilvl="8" w:tplc="9B1C1832">
       <w:start w:val="1"/>
       <w:numFmt w:val="bullet"/>
       <w:lvlText w:val="▪"/>
       <w:lvlJc w:val="left"/>
       <w:pPr>
-        <w:ind w:left="4681"/>
+        <w:ind w:left="6505"/>
       </w:pPr>
       <w:rPr>
         <w:rFonts w:ascii="Segoe UI Symbol" w:eastAsia="Segoe UI Symbol" w:hAnsi="Segoe UI Symbol" w:cs="Segoe UI Symbol"/>
@@ -1788,13 +1958,18 @@
         <w:vertAlign w:val="baseline"/>
       </w:rPr>
     </w:lvl>
-    <w:lvl w:ilvl="6" w:tplc="A3E8862C">
+  </w:abstractNum>
+  <w:abstractNum w:abstractNumId="7" w15:restartNumberingAfterBreak="0">
+    <w:nsid w:val="38A0116D"/>
+    <w:multiLevelType w:val="hybridMultilevel"/>
+    <w:tmpl w:val="B336D124"/>
+    <w:lvl w:ilvl="0" w:tplc="72F246AC">
       <w:start w:val="1"/>
       <w:numFmt w:val="bullet"/>
       <w:lvlText w:val="•"/>
       <w:lvlJc w:val="left"/>
       <w:pPr>
-        <w:ind w:left="5401"/>
+        <w:ind w:left="720" w:hanging="360"/>
       </w:pPr>
       <w:rPr>
         <w:rFonts w:ascii="Arial" w:eastAsia="Arial" w:hAnsi="Arial" w:cs="Arial"/>
@@ -1811,57 +1986,419 @@
         <w:vertAlign w:val="baseline"/>
       </w:rPr>
     </w:lvl>
-    <w:lvl w:ilvl="7" w:tplc="CECAA020">
-      <w:start w:val="1"/>
-      <w:numFmt w:val="bullet"/>
-      <w:lvlText w:val="o"/>
-      <w:lvlJc w:val="left"/>
-      <w:pPr>
-        <w:ind w:left="6121"/>
-      </w:pPr>
-      <w:rPr>
-        <w:rFonts w:ascii="Segoe UI Symbol" w:eastAsia="Segoe UI Symbol" w:hAnsi="Segoe UI Symbol" w:cs="Segoe UI Symbol"/>
-        <w:b w:val="0"/>
-        <w:i w:val="0"/>
-        <w:strike w:val="0"/>
-        <w:dstrike w:val="0"/>
-        <w:color w:val="000000"/>
-        <w:sz w:val="20"/>
-        <w:szCs w:val="20"/>
-        <w:u w:val="none" w:color="000000"/>
-        <w:bdr w:val="none" w:sz="0" w:space="0" w:color="auto"/>
-        <w:shd w:val="clear" w:color="auto" w:fill="auto"/>
-        <w:vertAlign w:val="baseline"/>
-      </w:rPr>
-    </w:lvl>
-    <w:lvl w:ilvl="8" w:tplc="9B1C1832">
-      <w:start w:val="1"/>
-      <w:numFmt w:val="bullet"/>
-      <w:lvlText w:val="▪"/>
-      <w:lvlJc w:val="left"/>
-      <w:pPr>
-        <w:ind w:left="6841"/>
-      </w:pPr>
-      <w:rPr>
-        <w:rFonts w:ascii="Segoe UI Symbol" w:eastAsia="Segoe UI Symbol" w:hAnsi="Segoe UI Symbol" w:cs="Segoe UI Symbol"/>
-        <w:b w:val="0"/>
-        <w:i w:val="0"/>
-        <w:strike w:val="0"/>
-        <w:dstrike w:val="0"/>
-        <w:color w:val="000000"/>
-        <w:sz w:val="20"/>
-        <w:szCs w:val="20"/>
-        <w:u w:val="none" w:color="000000"/>
-        <w:bdr w:val="none" w:sz="0" w:space="0" w:color="auto"/>
-        <w:shd w:val="clear" w:color="auto" w:fill="auto"/>
-        <w:vertAlign w:val="baseline"/>
+    <w:lvl w:ilvl="1" w:tplc="10090003" w:tentative="1">
+      <w:start w:val="1"/>
+      <w:numFmt w:val="bullet"/>
+      <w:lvlText w:val="o"/>
+      <w:lvlJc w:val="left"/>
+      <w:pPr>
+        <w:ind w:left="1440" w:hanging="360"/>
+      </w:pPr>
+      <w:rPr>
+        <w:rFonts w:ascii="Courier New" w:hAnsi="Courier New" w:cs="Courier New" w:hint="default"/>
+      </w:rPr>
+    </w:lvl>
+    <w:lvl w:ilvl="2" w:tplc="10090005" w:tentative="1">
+      <w:start w:val="1"/>
+      <w:numFmt w:val="bullet"/>
+      <w:lvlText w:val=""/>
+      <w:lvlJc w:val="left"/>
+      <w:pPr>
+        <w:ind w:left="2160" w:hanging="360"/>
+      </w:pPr>
+      <w:rPr>
+        <w:rFonts w:ascii="Wingdings" w:hAnsi="Wingdings" w:hint="default"/>
+      </w:rPr>
+    </w:lvl>
+    <w:lvl w:ilvl="3" w:tplc="10090001" w:tentative="1">
+      <w:start w:val="1"/>
+      <w:numFmt w:val="bullet"/>
+      <w:lvlText w:val=""/>
+      <w:lvlJc w:val="left"/>
+      <w:pPr>
+        <w:ind w:left="2880" w:hanging="360"/>
+      </w:pPr>
+      <w:rPr>
+        <w:rFonts w:ascii="Symbol" w:hAnsi="Symbol" w:hint="default"/>
+      </w:rPr>
+    </w:lvl>
+    <w:lvl w:ilvl="4" w:tplc="10090003" w:tentative="1">
+      <w:start w:val="1"/>
+      <w:numFmt w:val="bullet"/>
+      <w:lvlText w:val="o"/>
+      <w:lvlJc w:val="left"/>
+      <w:pPr>
+        <w:ind w:left="3600" w:hanging="360"/>
+      </w:pPr>
+      <w:rPr>
+        <w:rFonts w:ascii="Courier New" w:hAnsi="Courier New" w:cs="Courier New" w:hint="default"/>
+      </w:rPr>
+    </w:lvl>
+    <w:lvl w:ilvl="5" w:tplc="10090005" w:tentative="1">
+      <w:start w:val="1"/>
+      <w:numFmt w:val="bullet"/>
+      <w:lvlText w:val=""/>
+      <w:lvlJc w:val="left"/>
+      <w:pPr>
+        <w:ind w:left="4320" w:hanging="360"/>
+      </w:pPr>
+      <w:rPr>
+        <w:rFonts w:ascii="Wingdings" w:hAnsi="Wingdings" w:hint="default"/>
+      </w:rPr>
+    </w:lvl>
+    <w:lvl w:ilvl="6" w:tplc="10090001" w:tentative="1">
+      <w:start w:val="1"/>
+      <w:numFmt w:val="bullet"/>
+      <w:lvlText w:val=""/>
+      <w:lvlJc w:val="left"/>
+      <w:pPr>
+        <w:ind w:left="5040" w:hanging="360"/>
+      </w:pPr>
+      <w:rPr>
+        <w:rFonts w:ascii="Symbol" w:hAnsi="Symbol" w:hint="default"/>
+      </w:rPr>
+    </w:lvl>
+    <w:lvl w:ilvl="7" w:tplc="10090003" w:tentative="1">
+      <w:start w:val="1"/>
+      <w:numFmt w:val="bullet"/>
+      <w:lvlText w:val="o"/>
+      <w:lvlJc w:val="left"/>
+      <w:pPr>
+        <w:ind w:left="5760" w:hanging="360"/>
+      </w:pPr>
+      <w:rPr>
+        <w:rFonts w:ascii="Courier New" w:hAnsi="Courier New" w:cs="Courier New" w:hint="default"/>
+      </w:rPr>
+    </w:lvl>
+    <w:lvl w:ilvl="8" w:tplc="10090005" w:tentative="1">
+      <w:start w:val="1"/>
+      <w:numFmt w:val="bullet"/>
+      <w:lvlText w:val=""/>
+      <w:lvlJc w:val="left"/>
+      <w:pPr>
+        <w:ind w:left="6480" w:hanging="360"/>
+      </w:pPr>
+      <w:rPr>
+        <w:rFonts w:ascii="Wingdings" w:hAnsi="Wingdings" w:hint="default"/>
       </w:rPr>
     </w:lvl>
   </w:abstractNum>
-  <w:abstractNum w:abstractNumId="7" w15:restartNumberingAfterBreak="0">
-    <w:nsid w:val="38A0116D"/>
+  <w:abstractNum w:abstractNumId="8" w15:restartNumberingAfterBreak="0">
+    <w:nsid w:val="41E82878"/>
     <w:multiLevelType w:val="hybridMultilevel"/>
-    <w:tmpl w:val="B336D124"/>
+    <w:tmpl w:val="5B8A3924"/>
+    <w:lvl w:ilvl="0" w:tplc="1009000F">
+      <w:start w:val="1"/>
+      <w:numFmt w:val="decimal"/>
+      <w:lvlText w:val="%1."/>
+      <w:lvlJc w:val="left"/>
+      <w:pPr>
+        <w:ind w:left="730" w:hanging="360"/>
+      </w:pPr>
+    </w:lvl>
+    <w:lvl w:ilvl="1" w:tplc="10090019" w:tentative="1">
+      <w:start w:val="1"/>
+      <w:numFmt w:val="lowerLetter"/>
+      <w:lvlText w:val="%2."/>
+      <w:lvlJc w:val="left"/>
+      <w:pPr>
+        <w:ind w:left="1450" w:hanging="360"/>
+      </w:pPr>
+    </w:lvl>
+    <w:lvl w:ilvl="2" w:tplc="1009001B" w:tentative="1">
+      <w:start w:val="1"/>
+      <w:numFmt w:val="lowerRoman"/>
+      <w:lvlText w:val="%3."/>
+      <w:lvlJc w:val="right"/>
+      <w:pPr>
+        <w:ind w:left="2170" w:hanging="180"/>
+      </w:pPr>
+    </w:lvl>
+    <w:lvl w:ilvl="3" w:tplc="1009000F" w:tentative="1">
+      <w:start w:val="1"/>
+      <w:numFmt w:val="decimal"/>
+      <w:lvlText w:val="%4."/>
+      <w:lvlJc w:val="left"/>
+      <w:pPr>
+        <w:ind w:left="2890" w:hanging="360"/>
+      </w:pPr>
+    </w:lvl>
+    <w:lvl w:ilvl="4" w:tplc="10090019" w:tentative="1">
+      <w:start w:val="1"/>
+      <w:numFmt w:val="lowerLetter"/>
+      <w:lvlText w:val="%5."/>
+      <w:lvlJc w:val="left"/>
+      <w:pPr>
+        <w:ind w:left="3610" w:hanging="360"/>
+      </w:pPr>
+    </w:lvl>
+    <w:lvl w:ilvl="5" w:tplc="1009001B" w:tentative="1">
+      <w:start w:val="1"/>
+      <w:numFmt w:val="lowerRoman"/>
+      <w:lvlText w:val="%6."/>
+      <w:lvlJc w:val="right"/>
+      <w:pPr>
+        <w:ind w:left="4330" w:hanging="180"/>
+      </w:pPr>
+    </w:lvl>
+    <w:lvl w:ilvl="6" w:tplc="1009000F" w:tentative="1">
+      <w:start w:val="1"/>
+      <w:numFmt w:val="decimal"/>
+      <w:lvlText w:val="%7."/>
+      <w:lvlJc w:val="left"/>
+      <w:pPr>
+        <w:ind w:left="5050" w:hanging="360"/>
+      </w:pPr>
+    </w:lvl>
+    <w:lvl w:ilvl="7" w:tplc="10090019" w:tentative="1">
+      <w:start w:val="1"/>
+      <w:numFmt w:val="lowerLetter"/>
+      <w:lvlText w:val="%8."/>
+      <w:lvlJc w:val="left"/>
+      <w:pPr>
+        <w:ind w:left="5770" w:hanging="360"/>
+      </w:pPr>
+    </w:lvl>
+    <w:lvl w:ilvl="8" w:tplc="1009001B" w:tentative="1">
+      <w:start w:val="1"/>
+      <w:numFmt w:val="lowerRoman"/>
+      <w:lvlText w:val="%9."/>
+      <w:lvlJc w:val="right"/>
+      <w:pPr>
+        <w:ind w:left="6490" w:hanging="180"/>
+      </w:pPr>
+    </w:lvl>
+  </w:abstractNum>
+  <w:abstractNum w:abstractNumId="9" w15:restartNumberingAfterBreak="0">
+    <w:nsid w:val="477179FD"/>
+    <w:multiLevelType w:val="hybridMultilevel"/>
+    <w:tmpl w:val="09067C8C"/>
+    <w:lvl w:ilvl="0" w:tplc="10090001">
+      <w:start w:val="1"/>
+      <w:numFmt w:val="bullet"/>
+      <w:lvlText w:val=""/>
+      <w:lvlJc w:val="left"/>
+      <w:pPr>
+        <w:ind w:left="705" w:hanging="360"/>
+      </w:pPr>
+      <w:rPr>
+        <w:rFonts w:ascii="Symbol" w:hAnsi="Symbol" w:hint="default"/>
+      </w:rPr>
+    </w:lvl>
+    <w:lvl w:ilvl="1" w:tplc="10090003">
+      <w:start w:val="1"/>
+      <w:numFmt w:val="bullet"/>
+      <w:lvlText w:val="o"/>
+      <w:lvlJc w:val="left"/>
+      <w:pPr>
+        <w:ind w:left="1425" w:hanging="360"/>
+      </w:pPr>
+      <w:rPr>
+        <w:rFonts w:ascii="Courier New" w:hAnsi="Courier New" w:cs="Courier New" w:hint="default"/>
+      </w:rPr>
+    </w:lvl>
+    <w:lvl w:ilvl="2" w:tplc="10090005" w:tentative="1">
+      <w:start w:val="1"/>
+      <w:numFmt w:val="bullet"/>
+      <w:lvlText w:val=""/>
+      <w:lvlJc w:val="left"/>
+      <w:pPr>
+        <w:ind w:left="2145" w:hanging="360"/>
+      </w:pPr>
+      <w:rPr>
+        <w:rFonts w:ascii="Wingdings" w:hAnsi="Wingdings" w:hint="default"/>
+      </w:rPr>
+    </w:lvl>
+    <w:lvl w:ilvl="3" w:tplc="10090001" w:tentative="1">
+      <w:start w:val="1"/>
+      <w:numFmt w:val="bullet"/>
+      <w:lvlText w:val=""/>
+      <w:lvlJc w:val="left"/>
+      <w:pPr>
+        <w:ind w:left="2865" w:hanging="360"/>
+      </w:pPr>
+      <w:rPr>
+        <w:rFonts w:ascii="Symbol" w:hAnsi="Symbol" w:hint="default"/>
+      </w:rPr>
+    </w:lvl>
+    <w:lvl w:ilvl="4" w:tplc="10090003" w:tentative="1">
+      <w:start w:val="1"/>
+      <w:numFmt w:val="bullet"/>
+      <w:lvlText w:val="o"/>
+      <w:lvlJc w:val="left"/>
+      <w:pPr>
+        <w:ind w:left="3585" w:hanging="360"/>
+      </w:pPr>
+      <w:rPr>
+        <w:rFonts w:ascii="Courier New" w:hAnsi="Courier New" w:cs="Courier New" w:hint="default"/>
+      </w:rPr>
+    </w:lvl>
+    <w:lvl w:ilvl="5" w:tplc="10090005" w:tentative="1">
+      <w:start w:val="1"/>
+      <w:numFmt w:val="bullet"/>
+      <w:lvlText w:val=""/>
+      <w:lvlJc w:val="left"/>
+      <w:pPr>
+        <w:ind w:left="4305" w:hanging="360"/>
+      </w:pPr>
+      <w:rPr>
+        <w:rFonts w:ascii="Wingdings" w:hAnsi="Wingdings" w:hint="default"/>
+      </w:rPr>
+    </w:lvl>
+    <w:lvl w:ilvl="6" w:tplc="10090001" w:tentative="1">
+      <w:start w:val="1"/>
+      <w:numFmt w:val="bullet"/>
+      <w:lvlText w:val=""/>
+      <w:lvlJc w:val="left"/>
+      <w:pPr>
+        <w:ind w:left="5025" w:hanging="360"/>
+      </w:pPr>
+      <w:rPr>
+        <w:rFonts w:ascii="Symbol" w:hAnsi="Symbol" w:hint="default"/>
+      </w:rPr>
+    </w:lvl>
+    <w:lvl w:ilvl="7" w:tplc="10090003" w:tentative="1">
+      <w:start w:val="1"/>
+      <w:numFmt w:val="bullet"/>
+      <w:lvlText w:val="o"/>
+      <w:lvlJc w:val="left"/>
+      <w:pPr>
+        <w:ind w:left="5745" w:hanging="360"/>
+      </w:pPr>
+      <w:rPr>
+        <w:rFonts w:ascii="Courier New" w:hAnsi="Courier New" w:cs="Courier New" w:hint="default"/>
+      </w:rPr>
+    </w:lvl>
+    <w:lvl w:ilvl="8" w:tplc="10090005" w:tentative="1">
+      <w:start w:val="1"/>
+      <w:numFmt w:val="bullet"/>
+      <w:lvlText w:val=""/>
+      <w:lvlJc w:val="left"/>
+      <w:pPr>
+        <w:ind w:left="6465" w:hanging="360"/>
+      </w:pPr>
+      <w:rPr>
+        <w:rFonts w:ascii="Wingdings" w:hAnsi="Wingdings" w:hint="default"/>
+      </w:rPr>
+    </w:lvl>
+  </w:abstractNum>
+  <w:abstractNum w:abstractNumId="10" w15:restartNumberingAfterBreak="0">
+    <w:nsid w:val="58F61AA1"/>
+    <w:multiLevelType w:val="hybridMultilevel"/>
+    <w:tmpl w:val="9D4E2A54"/>
+    <w:lvl w:ilvl="0" w:tplc="10090001">
+      <w:start w:val="1"/>
+      <w:numFmt w:val="bullet"/>
+      <w:lvlText w:val=""/>
+      <w:lvlJc w:val="left"/>
+      <w:pPr>
+        <w:ind w:left="720" w:hanging="360"/>
+      </w:pPr>
+      <w:rPr>
+        <w:rFonts w:ascii="Symbol" w:hAnsi="Symbol" w:hint="default"/>
+      </w:rPr>
+    </w:lvl>
+    <w:lvl w:ilvl="1" w:tplc="10090003" w:tentative="1">
+      <w:start w:val="1"/>
+      <w:numFmt w:val="bullet"/>
+      <w:lvlText w:val="o"/>
+      <w:lvlJc w:val="left"/>
+      <w:pPr>
+        <w:ind w:left="1440" w:hanging="360"/>
+      </w:pPr>
+      <w:rPr>
+        <w:rFonts w:ascii="Courier New" w:hAnsi="Courier New" w:cs="Courier New" w:hint="default"/>
+      </w:rPr>
+    </w:lvl>
+    <w:lvl w:ilvl="2" w:tplc="10090005" w:tentative="1">
+      <w:start w:val="1"/>
+      <w:numFmt w:val="bullet"/>
+      <w:lvlText w:val=""/>
+      <w:lvlJc w:val="left"/>
+      <w:pPr>
+        <w:ind w:left="2160" w:hanging="360"/>
+      </w:pPr>
+      <w:rPr>
+        <w:rFonts w:ascii="Wingdings" w:hAnsi="Wingdings" w:hint="default"/>
+      </w:rPr>
+    </w:lvl>
+    <w:lvl w:ilvl="3" w:tplc="10090001" w:tentative="1">
+      <w:start w:val="1"/>
+      <w:numFmt w:val="bullet"/>
+      <w:lvlText w:val=""/>
+      <w:lvlJc w:val="left"/>
+      <w:pPr>
+        <w:ind w:left="2880" w:hanging="360"/>
+      </w:pPr>
+      <w:rPr>
+        <w:rFonts w:ascii="Symbol" w:hAnsi="Symbol" w:hint="default"/>
+      </w:rPr>
+    </w:lvl>
+    <w:lvl w:ilvl="4" w:tplc="10090003" w:tentative="1">
+      <w:start w:val="1"/>
+      <w:numFmt w:val="bullet"/>
+      <w:lvlText w:val="o"/>
+      <w:lvlJc w:val="left"/>
+      <w:pPr>
+        <w:ind w:left="3600" w:hanging="360"/>
+      </w:pPr>
+      <w:rPr>
+        <w:rFonts w:ascii="Courier New" w:hAnsi="Courier New" w:cs="Courier New" w:hint="default"/>
+      </w:rPr>
+    </w:lvl>
+    <w:lvl w:ilvl="5" w:tplc="10090005" w:tentative="1">
+      <w:start w:val="1"/>
+      <w:numFmt w:val="bullet"/>
+      <w:lvlText w:val=""/>
+      <w:lvlJc w:val="left"/>
+      <w:pPr>
+        <w:ind w:left="4320" w:hanging="360"/>
+      </w:pPr>
+      <w:rPr>
+        <w:rFonts w:ascii="Wingdings" w:hAnsi="Wingdings" w:hint="default"/>
+      </w:rPr>
+    </w:lvl>
+    <w:lvl w:ilvl="6" w:tplc="10090001" w:tentative="1">
+      <w:start w:val="1"/>
+      <w:numFmt w:val="bullet"/>
+      <w:lvlText w:val=""/>
+      <w:lvlJc w:val="left"/>
+      <w:pPr>
+        <w:ind w:left="5040" w:hanging="360"/>
+      </w:pPr>
+      <w:rPr>
+        <w:rFonts w:ascii="Symbol" w:hAnsi="Symbol" w:hint="default"/>
+      </w:rPr>
+    </w:lvl>
+    <w:lvl w:ilvl="7" w:tplc="10090003" w:tentative="1">
+      <w:start w:val="1"/>
+      <w:numFmt w:val="bullet"/>
+      <w:lvlText w:val="o"/>
+      <w:lvlJc w:val="left"/>
+      <w:pPr>
+        <w:ind w:left="5760" w:hanging="360"/>
+      </w:pPr>
+      <w:rPr>
+        <w:rFonts w:ascii="Courier New" w:hAnsi="Courier New" w:cs="Courier New" w:hint="default"/>
+      </w:rPr>
+    </w:lvl>
+    <w:lvl w:ilvl="8" w:tplc="10090005" w:tentative="1">
+      <w:start w:val="1"/>
+      <w:numFmt w:val="bullet"/>
+      <w:lvlText w:val=""/>
+      <w:lvlJc w:val="left"/>
+      <w:pPr>
+        <w:ind w:left="6480" w:hanging="360"/>
+      </w:pPr>
+      <w:rPr>
+        <w:rFonts w:ascii="Wingdings" w:hAnsi="Wingdings" w:hint="default"/>
+      </w:rPr>
+    </w:lvl>
+  </w:abstractNum>
+  <w:abstractNum w:abstractNumId="11" w15:restartNumberingAfterBreak="0">
+    <w:nsid w:val="6A034E1F"/>
+    <w:multiLevelType w:val="hybridMultilevel"/>
+    <w:tmpl w:val="95BCED4E"/>
     <w:lvl w:ilvl="0" w:tplc="72F246AC">
       <w:start w:val="1"/>
       <w:numFmt w:val="bullet"/>
@@ -1982,330 +2519,7 @@
       </w:rPr>
     </w:lvl>
   </w:abstractNum>
-  <w:abstractNum w:abstractNumId="8" w15:restartNumberingAfterBreak="0">
-    <w:nsid w:val="41E82878"/>
-    <w:multiLevelType w:val="hybridMultilevel"/>
-    <w:tmpl w:val="5B8A3924"/>
-    <w:lvl w:ilvl="0" w:tplc="1009000F">
-      <w:start w:val="1"/>
-      <w:numFmt w:val="decimal"/>
-      <w:lvlText w:val="%1."/>
-      <w:lvlJc w:val="left"/>
-      <w:pPr>
-        <w:ind w:left="730" w:hanging="360"/>
-      </w:pPr>
-    </w:lvl>
-    <w:lvl w:ilvl="1" w:tplc="10090019" w:tentative="1">
-      <w:start w:val="1"/>
-      <w:numFmt w:val="lowerLetter"/>
-      <w:lvlText w:val="%2."/>
-      <w:lvlJc w:val="left"/>
-      <w:pPr>
-        <w:ind w:left="1450" w:hanging="360"/>
-      </w:pPr>
-    </w:lvl>
-    <w:lvl w:ilvl="2" w:tplc="1009001B" w:tentative="1">
-      <w:start w:val="1"/>
-      <w:numFmt w:val="lowerRoman"/>
-      <w:lvlText w:val="%3."/>
-      <w:lvlJc w:val="right"/>
-      <w:pPr>
-        <w:ind w:left="2170" w:hanging="180"/>
-      </w:pPr>
-    </w:lvl>
-    <w:lvl w:ilvl="3" w:tplc="1009000F" w:tentative="1">
-      <w:start w:val="1"/>
-      <w:numFmt w:val="decimal"/>
-      <w:lvlText w:val="%4."/>
-      <w:lvlJc w:val="left"/>
-      <w:pPr>
-        <w:ind w:left="2890" w:hanging="360"/>
-      </w:pPr>
-    </w:lvl>
-    <w:lvl w:ilvl="4" w:tplc="10090019" w:tentative="1">
-      <w:start w:val="1"/>
-      <w:numFmt w:val="lowerLetter"/>
-      <w:lvlText w:val="%5."/>
-      <w:lvlJc w:val="left"/>
-      <w:pPr>
-        <w:ind w:left="3610" w:hanging="360"/>
-      </w:pPr>
-    </w:lvl>
-    <w:lvl w:ilvl="5" w:tplc="1009001B" w:tentative="1">
-      <w:start w:val="1"/>
-      <w:numFmt w:val="lowerRoman"/>
-      <w:lvlText w:val="%6."/>
-      <w:lvlJc w:val="right"/>
-      <w:pPr>
-        <w:ind w:left="4330" w:hanging="180"/>
-      </w:pPr>
-    </w:lvl>
-    <w:lvl w:ilvl="6" w:tplc="1009000F" w:tentative="1">
-      <w:start w:val="1"/>
-      <w:numFmt w:val="decimal"/>
-      <w:lvlText w:val="%7."/>
-      <w:lvlJc w:val="left"/>
-      <w:pPr>
-        <w:ind w:left="5050" w:hanging="360"/>
-      </w:pPr>
-    </w:lvl>
-    <w:lvl w:ilvl="7" w:tplc="10090019" w:tentative="1">
-      <w:start w:val="1"/>
-      <w:numFmt w:val="lowerLetter"/>
-      <w:lvlText w:val="%8."/>
-      <w:lvlJc w:val="left"/>
-      <w:pPr>
-        <w:ind w:left="5770" w:hanging="360"/>
-      </w:pPr>
-    </w:lvl>
-    <w:lvl w:ilvl="8" w:tplc="1009001B" w:tentative="1">
-      <w:start w:val="1"/>
-      <w:numFmt w:val="lowerRoman"/>
-      <w:lvlText w:val="%9."/>
-      <w:lvlJc w:val="right"/>
-      <w:pPr>
-        <w:ind w:left="6490" w:hanging="180"/>
-      </w:pPr>
-    </w:lvl>
-  </w:abstractNum>
-  <w:abstractNum w:abstractNumId="9" w15:restartNumberingAfterBreak="0">
-    <w:nsid w:val="477179FD"/>
-    <w:multiLevelType w:val="hybridMultilevel"/>
-    <w:tmpl w:val="09067C8C"/>
-    <w:lvl w:ilvl="0" w:tplc="10090001">
-      <w:start w:val="1"/>
-      <w:numFmt w:val="bullet"/>
-      <w:lvlText w:val=""/>
-      <w:lvlJc w:val="left"/>
-      <w:pPr>
-        <w:ind w:left="705" w:hanging="360"/>
-      </w:pPr>
-      <w:rPr>
-        <w:rFonts w:ascii="Symbol" w:hAnsi="Symbol" w:hint="default"/>
-      </w:rPr>
-    </w:lvl>
-    <w:lvl w:ilvl="1" w:tplc="10090003">
-      <w:start w:val="1"/>
-      <w:numFmt w:val="bullet"/>
-      <w:lvlText w:val="o"/>
-      <w:lvlJc w:val="left"/>
-      <w:pPr>
-        <w:ind w:left="1425" w:hanging="360"/>
-      </w:pPr>
-      <w:rPr>
-        <w:rFonts w:ascii="Courier New" w:hAnsi="Courier New" w:cs="Courier New" w:hint="default"/>
-      </w:rPr>
-    </w:lvl>
-    <w:lvl w:ilvl="2" w:tplc="10090005" w:tentative="1">
-      <w:start w:val="1"/>
-      <w:numFmt w:val="bullet"/>
-      <w:lvlText w:val=""/>
-      <w:lvlJc w:val="left"/>
-      <w:pPr>
-        <w:ind w:left="2145" w:hanging="360"/>
-      </w:pPr>
-      <w:rPr>
-        <w:rFonts w:ascii="Wingdings" w:hAnsi="Wingdings" w:hint="default"/>
-      </w:rPr>
-    </w:lvl>
-    <w:lvl w:ilvl="3" w:tplc="10090001" w:tentative="1">
-      <w:start w:val="1"/>
-      <w:numFmt w:val="bullet"/>
-      <w:lvlText w:val=""/>
-      <w:lvlJc w:val="left"/>
-      <w:pPr>
-        <w:ind w:left="2865" w:hanging="360"/>
-      </w:pPr>
-      <w:rPr>
-        <w:rFonts w:ascii="Symbol" w:hAnsi="Symbol" w:hint="default"/>
-      </w:rPr>
-    </w:lvl>
-    <w:lvl w:ilvl="4" w:tplc="10090003" w:tentative="1">
-      <w:start w:val="1"/>
-      <w:numFmt w:val="bullet"/>
-      <w:lvlText w:val="o"/>
-      <w:lvlJc w:val="left"/>
-      <w:pPr>
-        <w:ind w:left="3585" w:hanging="360"/>
-      </w:pPr>
-      <w:rPr>
-        <w:rFonts w:ascii="Courier New" w:hAnsi="Courier New" w:cs="Courier New" w:hint="default"/>
-      </w:rPr>
-    </w:lvl>
-    <w:lvl w:ilvl="5" w:tplc="10090005" w:tentative="1">
-      <w:start w:val="1"/>
-      <w:numFmt w:val="bullet"/>
-      <w:lvlText w:val=""/>
-      <w:lvlJc w:val="left"/>
-      <w:pPr>
-        <w:ind w:left="4305" w:hanging="360"/>
-      </w:pPr>
-      <w:rPr>
-        <w:rFonts w:ascii="Wingdings" w:hAnsi="Wingdings" w:hint="default"/>
-      </w:rPr>
-    </w:lvl>
-    <w:lvl w:ilvl="6" w:tplc="10090001" w:tentative="1">
-      <w:start w:val="1"/>
-      <w:numFmt w:val="bullet"/>
-      <w:lvlText w:val=""/>
-      <w:lvlJc w:val="left"/>
-      <w:pPr>
-        <w:ind w:left="5025" w:hanging="360"/>
-      </w:pPr>
-      <w:rPr>
-        <w:rFonts w:ascii="Symbol" w:hAnsi="Symbol" w:hint="default"/>
-      </w:rPr>
-    </w:lvl>
-    <w:lvl w:ilvl="7" w:tplc="10090003" w:tentative="1">
-      <w:start w:val="1"/>
-      <w:numFmt w:val="bullet"/>
-      <w:lvlText w:val="o"/>
-      <w:lvlJc w:val="left"/>
-      <w:pPr>
-        <w:ind w:left="5745" w:hanging="360"/>
-      </w:pPr>
-      <w:rPr>
-        <w:rFonts w:ascii="Courier New" w:hAnsi="Courier New" w:cs="Courier New" w:hint="default"/>
-      </w:rPr>
-    </w:lvl>
-    <w:lvl w:ilvl="8" w:tplc="10090005" w:tentative="1">
-      <w:start w:val="1"/>
-      <w:numFmt w:val="bullet"/>
-      <w:lvlText w:val=""/>
-      <w:lvlJc w:val="left"/>
-      <w:pPr>
-        <w:ind w:left="6465" w:hanging="360"/>
-      </w:pPr>
-      <w:rPr>
-        <w:rFonts w:ascii="Wingdings" w:hAnsi="Wingdings" w:hint="default"/>
-      </w:rPr>
-    </w:lvl>
-  </w:abstractNum>
-  <w:abstractNum w:abstractNumId="10" w15:restartNumberingAfterBreak="0">
-    <w:nsid w:val="6A034E1F"/>
-    <w:multiLevelType w:val="hybridMultilevel"/>
-    <w:tmpl w:val="95BCED4E"/>
-    <w:lvl w:ilvl="0" w:tplc="72F246AC">
-      <w:start w:val="1"/>
-      <w:numFmt w:val="bullet"/>
-      <w:lvlText w:val="•"/>
-      <w:lvlJc w:val="left"/>
-      <w:pPr>
-        <w:ind w:left="720" w:hanging="360"/>
-      </w:pPr>
-      <w:rPr>
-        <w:rFonts w:ascii="Arial" w:eastAsia="Arial" w:hAnsi="Arial" w:cs="Arial"/>
-        <w:b w:val="0"/>
-        <w:i w:val="0"/>
-        <w:strike w:val="0"/>
-        <w:dstrike w:val="0"/>
-        <w:color w:val="000000"/>
-        <w:sz w:val="20"/>
-        <w:szCs w:val="20"/>
-        <w:u w:val="none" w:color="000000"/>
-        <w:bdr w:val="none" w:sz="0" w:space="0" w:color="auto"/>
-        <w:shd w:val="clear" w:color="auto" w:fill="auto"/>
-        <w:vertAlign w:val="baseline"/>
-      </w:rPr>
-    </w:lvl>
-    <w:lvl w:ilvl="1" w:tplc="10090003" w:tentative="1">
-      <w:start w:val="1"/>
-      <w:numFmt w:val="bullet"/>
-      <w:lvlText w:val="o"/>
-      <w:lvlJc w:val="left"/>
-      <w:pPr>
-        <w:ind w:left="1440" w:hanging="360"/>
-      </w:pPr>
-      <w:rPr>
-        <w:rFonts w:ascii="Courier New" w:hAnsi="Courier New" w:cs="Courier New" w:hint="default"/>
-      </w:rPr>
-    </w:lvl>
-    <w:lvl w:ilvl="2" w:tplc="10090005" w:tentative="1">
-      <w:start w:val="1"/>
-      <w:numFmt w:val="bullet"/>
-      <w:lvlText w:val=""/>
-      <w:lvlJc w:val="left"/>
-      <w:pPr>
-        <w:ind w:left="2160" w:hanging="360"/>
-      </w:pPr>
-      <w:rPr>
-        <w:rFonts w:ascii="Wingdings" w:hAnsi="Wingdings" w:hint="default"/>
-      </w:rPr>
-    </w:lvl>
-    <w:lvl w:ilvl="3" w:tplc="10090001" w:tentative="1">
-      <w:start w:val="1"/>
-      <w:numFmt w:val="bullet"/>
-      <w:lvlText w:val=""/>
-      <w:lvlJc w:val="left"/>
-      <w:pPr>
-        <w:ind w:left="2880" w:hanging="360"/>
-      </w:pPr>
-      <w:rPr>
-        <w:rFonts w:ascii="Symbol" w:hAnsi="Symbol" w:hint="default"/>
-      </w:rPr>
-    </w:lvl>
-    <w:lvl w:ilvl="4" w:tplc="10090003" w:tentative="1">
-      <w:start w:val="1"/>
-      <w:numFmt w:val="bullet"/>
-      <w:lvlText w:val="o"/>
-      <w:lvlJc w:val="left"/>
-      <w:pPr>
-        <w:ind w:left="3600" w:hanging="360"/>
-      </w:pPr>
-      <w:rPr>
-        <w:rFonts w:ascii="Courier New" w:hAnsi="Courier New" w:cs="Courier New" w:hint="default"/>
-      </w:rPr>
-    </w:lvl>
-    <w:lvl w:ilvl="5" w:tplc="10090005" w:tentative="1">
-      <w:start w:val="1"/>
-      <w:numFmt w:val="bullet"/>
-      <w:lvlText w:val=""/>
-      <w:lvlJc w:val="left"/>
-      <w:pPr>
-        <w:ind w:left="4320" w:hanging="360"/>
-      </w:pPr>
-      <w:rPr>
-        <w:rFonts w:ascii="Wingdings" w:hAnsi="Wingdings" w:hint="default"/>
-      </w:rPr>
-    </w:lvl>
-    <w:lvl w:ilvl="6" w:tplc="10090001" w:tentative="1">
-      <w:start w:val="1"/>
-      <w:numFmt w:val="bullet"/>
-      <w:lvlText w:val=""/>
-      <w:lvlJc w:val="left"/>
-      <w:pPr>
-        <w:ind w:left="5040" w:hanging="360"/>
-      </w:pPr>
-      <w:rPr>
-        <w:rFonts w:ascii="Symbol" w:hAnsi="Symbol" w:hint="default"/>
-      </w:rPr>
-    </w:lvl>
-    <w:lvl w:ilvl="7" w:tplc="10090003" w:tentative="1">
-      <w:start w:val="1"/>
-      <w:numFmt w:val="bullet"/>
-      <w:lvlText w:val="o"/>
-      <w:lvlJc w:val="left"/>
-      <w:pPr>
-        <w:ind w:left="5760" w:hanging="360"/>
-      </w:pPr>
-      <w:rPr>
-        <w:rFonts w:ascii="Courier New" w:hAnsi="Courier New" w:cs="Courier New" w:hint="default"/>
-      </w:rPr>
-    </w:lvl>
-    <w:lvl w:ilvl="8" w:tplc="10090005" w:tentative="1">
-      <w:start w:val="1"/>
-      <w:numFmt w:val="bullet"/>
-      <w:lvlText w:val=""/>
-      <w:lvlJc w:val="left"/>
-      <w:pPr>
-        <w:ind w:left="6480" w:hanging="360"/>
-      </w:pPr>
-      <w:rPr>
-        <w:rFonts w:ascii="Wingdings" w:hAnsi="Wingdings" w:hint="default"/>
-      </w:rPr>
-    </w:lvl>
-  </w:abstractNum>
-  <w:abstractNum w:abstractNumId="11" w15:restartNumberingAfterBreak="0">
+  <w:abstractNum w:abstractNumId="12" w15:restartNumberingAfterBreak="0">
     <w:nsid w:val="6F4914CC"/>
     <w:multiLevelType w:val="hybridMultilevel"/>
     <w:tmpl w:val="1E1C87E4"/>
@@ -2412,6 +2626,116 @@
       <w:lvlJc w:val="left"/>
       <w:pPr>
         <w:ind w:left="6490" w:hanging="360"/>
+      </w:pPr>
+      <w:rPr>
+        <w:rFonts w:ascii="Wingdings" w:hAnsi="Wingdings" w:hint="default"/>
+      </w:rPr>
+    </w:lvl>
+  </w:abstractNum>
+  <w:abstractNum w:abstractNumId="13" w15:restartNumberingAfterBreak="0">
+    <w:nsid w:val="77281B85"/>
+    <w:multiLevelType w:val="hybridMultilevel"/>
+    <w:tmpl w:val="F06E424E"/>
+    <w:lvl w:ilvl="0" w:tplc="4FB8B694">
+      <w:start w:val="1"/>
+      <w:numFmt w:val="bullet"/>
+      <w:lvlText w:val="•"/>
+      <w:lvlJc w:val="left"/>
+      <w:pPr>
+        <w:ind w:left="720" w:hanging="360"/>
+      </w:pPr>
+    </w:lvl>
+    <w:lvl w:ilvl="1" w:tplc="FFFFFFFF" w:tentative="1">
+      <w:start w:val="1"/>
+      <w:numFmt w:val="bullet"/>
+      <w:lvlText w:val="o"/>
+      <w:lvlJc w:val="left"/>
+      <w:pPr>
+        <w:ind w:left="1440" w:hanging="360"/>
+      </w:pPr>
+      <w:rPr>
+        <w:rFonts w:ascii="Courier New" w:hAnsi="Courier New" w:cs="Courier New" w:hint="default"/>
+      </w:rPr>
+    </w:lvl>
+    <w:lvl w:ilvl="2" w:tplc="FFFFFFFF" w:tentative="1">
+      <w:start w:val="1"/>
+      <w:numFmt w:val="bullet"/>
+      <w:lvlText w:val=""/>
+      <w:lvlJc w:val="left"/>
+      <w:pPr>
+        <w:ind w:left="2160" w:hanging="360"/>
+      </w:pPr>
+      <w:rPr>
+        <w:rFonts w:ascii="Wingdings" w:hAnsi="Wingdings" w:hint="default"/>
+      </w:rPr>
+    </w:lvl>
+    <w:lvl w:ilvl="3" w:tplc="FFFFFFFF" w:tentative="1">
+      <w:start w:val="1"/>
+      <w:numFmt w:val="bullet"/>
+      <w:lvlText w:val=""/>
+      <w:lvlJc w:val="left"/>
+      <w:pPr>
+        <w:ind w:left="2880" w:hanging="360"/>
+      </w:pPr>
+      <w:rPr>
+        <w:rFonts w:ascii="Symbol" w:hAnsi="Symbol" w:hint="default"/>
+      </w:rPr>
+    </w:lvl>
+    <w:lvl w:ilvl="4" w:tplc="FFFFFFFF" w:tentative="1">
+      <w:start w:val="1"/>
+      <w:numFmt w:val="bullet"/>
+      <w:lvlText w:val="o"/>
+      <w:lvlJc w:val="left"/>
+      <w:pPr>
+        <w:ind w:left="3600" w:hanging="360"/>
+      </w:pPr>
+      <w:rPr>
+        <w:rFonts w:ascii="Courier New" w:hAnsi="Courier New" w:cs="Courier New" w:hint="default"/>
+      </w:rPr>
+    </w:lvl>
+    <w:lvl w:ilvl="5" w:tplc="FFFFFFFF" w:tentative="1">
+      <w:start w:val="1"/>
+      <w:numFmt w:val="bullet"/>
+      <w:lvlText w:val=""/>
+      <w:lvlJc w:val="left"/>
+      <w:pPr>
+        <w:ind w:left="4320" w:hanging="360"/>
+      </w:pPr>
+      <w:rPr>
+        <w:rFonts w:ascii="Wingdings" w:hAnsi="Wingdings" w:hint="default"/>
+      </w:rPr>
+    </w:lvl>
+    <w:lvl w:ilvl="6" w:tplc="FFFFFFFF" w:tentative="1">
+      <w:start w:val="1"/>
+      <w:numFmt w:val="bullet"/>
+      <w:lvlText w:val=""/>
+      <w:lvlJc w:val="left"/>
+      <w:pPr>
+        <w:ind w:left="5040" w:hanging="360"/>
+      </w:pPr>
+      <w:rPr>
+        <w:rFonts w:ascii="Symbol" w:hAnsi="Symbol" w:hint="default"/>
+      </w:rPr>
+    </w:lvl>
+    <w:lvl w:ilvl="7" w:tplc="FFFFFFFF" w:tentative="1">
+      <w:start w:val="1"/>
+      <w:numFmt w:val="bullet"/>
+      <w:lvlText w:val="o"/>
+      <w:lvlJc w:val="left"/>
+      <w:pPr>
+        <w:ind w:left="5760" w:hanging="360"/>
+      </w:pPr>
+      <w:rPr>
+        <w:rFonts w:ascii="Courier New" w:hAnsi="Courier New" w:cs="Courier New" w:hint="default"/>
+      </w:rPr>
+    </w:lvl>
+    <w:lvl w:ilvl="8" w:tplc="FFFFFFFF" w:tentative="1">
+      <w:start w:val="1"/>
+      <w:numFmt w:val="bullet"/>
+      <w:lvlText w:val=""/>
+      <w:lvlJc w:val="left"/>
+      <w:pPr>
+        <w:ind w:left="6480" w:hanging="360"/>
       </w:pPr>
       <w:rPr>
         <w:rFonts w:ascii="Wingdings" w:hAnsi="Wingdings" w:hint="default"/>
@@ -2428,7 +2752,7 @@
     <w:abstractNumId w:val="3"/>
   </w:num>
   <w:num w:numId="4" w16cid:durableId="491944900">
-    <w:abstractNumId w:val="11"/>
+    <w:abstractNumId w:val="12"/>
   </w:num>
   <w:num w:numId="5" w16cid:durableId="649478910">
     <w:abstractNumId w:val="8"/>
@@ -2452,7 +2776,7 @@
     <w:abstractNumId w:val="7"/>
   </w:num>
   <w:num w:numId="12" w16cid:durableId="2064937790">
-    <w:abstractNumId w:val="10"/>
+    <w:abstractNumId w:val="11"/>
   </w:num>
   <w:num w:numId="13" w16cid:durableId="2094623393">
     <w:abstractNumId w:val="7"/>
@@ -2470,10 +2794,16 @@
     <w:abstractNumId w:val="4"/>
   </w:num>
   <w:num w:numId="18" w16cid:durableId="1997565968">
-    <w:abstractNumId w:val="10"/>
+    <w:abstractNumId w:val="11"/>
   </w:num>
   <w:num w:numId="19" w16cid:durableId="2117796637">
     <w:abstractNumId w:val="1"/>
+  </w:num>
+  <w:num w:numId="20" w16cid:durableId="1346207147">
+    <w:abstractNumId w:val="10"/>
+  </w:num>
+  <w:num w:numId="21" w16cid:durableId="1834449617">
+    <w:abstractNumId w:val="13"/>
   </w:num>
 </w:numbering>
 </file>

</xml_diff>